<commit_message>
Documentação quase pronta, faltando o sumário
</commit_message>
<xml_diff>
--- a/DOCUMENTAÇÃO.docx
+++ b/DOCUMENTAÇÃO.docx
@@ -523,21 +523,12 @@
         <w:lastRenderedPageBreak/>
         <w:t xml:space="preserve">Foi utilizado </w:t>
       </w:r>
-      <w:proofErr w:type="spellStart"/>
-      <w:r>
-        <w:rPr>
-          <w:sz w:val="28"/>
-          <w:szCs w:val="28"/>
-        </w:rPr>
-        <w:t>HashMap</w:t>
-      </w:r>
-      <w:proofErr w:type="spellEnd"/>
-      <w:r>
-        <w:rPr>
-          <w:sz w:val="28"/>
-          <w:szCs w:val="28"/>
-        </w:rPr>
-        <w:t xml:space="preserve"> para a implementação</w:t>
+      <w:r>
+        <w:rPr>
+          <w:sz w:val="28"/>
+          <w:szCs w:val="28"/>
+        </w:rPr>
+        <w:t>HashMap para a implementação</w:t>
       </w:r>
     </w:p>
     <w:p>
@@ -601,21 +592,63 @@
           <w:sz w:val="28"/>
           <w:szCs w:val="28"/>
         </w:rPr>
-        <w:t xml:space="preserve">Inicialmente </w:t>
-      </w:r>
-      <w:r>
-        <w:rPr>
-          <w:sz w:val="28"/>
-          <w:szCs w:val="28"/>
-        </w:rPr>
-        <w:t>foram importadas</w:t>
-      </w:r>
-      <w:r>
-        <w:rPr>
-          <w:sz w:val="28"/>
-          <w:szCs w:val="28"/>
-        </w:rPr>
-        <w:t xml:space="preserve"> as seguintes classes.</w:t>
+        <w:t>ConcurrentHashMap é um HashMap com acessos concorrentes gerenciados pela própria estrutura. Usando o método replace</w:t>
+      </w:r>
+      <w:r>
+        <w:rPr>
+          <w:sz w:val="28"/>
+          <w:szCs w:val="28"/>
+        </w:rPr>
+        <w:t>,</w:t>
+      </w:r>
+      <w:r>
+        <w:rPr>
+          <w:sz w:val="28"/>
+          <w:szCs w:val="28"/>
+        </w:rPr>
+        <w:t xml:space="preserve"> atualiza</w:t>
+      </w:r>
+      <w:r>
+        <w:rPr>
+          <w:sz w:val="28"/>
+          <w:szCs w:val="28"/>
+        </w:rPr>
+        <w:t>mos</w:t>
+      </w:r>
+      <w:r>
+        <w:rPr>
+          <w:sz w:val="28"/>
+          <w:szCs w:val="28"/>
+        </w:rPr>
+        <w:t xml:space="preserve"> um valor no hashmap caso o valor corrente seja o valor </w:t>
+      </w:r>
+      <w:r>
+        <w:rPr>
+          <w:sz w:val="28"/>
+          <w:szCs w:val="28"/>
+        </w:rPr>
+        <w:t>especificado</w:t>
+      </w:r>
+      <w:r>
+        <w:rPr>
+          <w:sz w:val="28"/>
+          <w:szCs w:val="28"/>
+        </w:rPr>
+        <w:t xml:space="preserve"> como parâmetro. Como a estrutura já tem concorrência nativamente, funciona corretamente </w:t>
+      </w:r>
+      <w:r>
+        <w:rPr>
+          <w:sz w:val="28"/>
+          <w:szCs w:val="28"/>
+        </w:rPr>
+        <w:t>mesmo</w:t>
+      </w:r>
+      <w:r>
+        <w:rPr>
+          <w:sz w:val="28"/>
+          <w:szCs w:val="28"/>
+        </w:rPr>
+        <w:t xml:space="preserve"> que duas threads tentem trocar o valor para uma dada chave do hashmap ao mesmo tempo.</w:t>
       </w:r>
     </w:p>
     <w:p>
@@ -628,43 +661,85 @@
       </w:pPr>
       <w:r>
         <w:rPr>
-          <w:noProof/>
-        </w:rPr>
-        <w:drawing>
-          <wp:inline distT="0" distB="0" distL="0" distR="0" wp14:anchorId="557FC598" wp14:editId="3532B262">
-            <wp:extent cx="2705100" cy="838200"/>
-            <wp:effectExtent l="0" t="0" r="0" b="0"/>
-            <wp:docPr id="1" name="Imagem 1"/>
-            <wp:cNvGraphicFramePr>
-              <a:graphicFrameLocks xmlns:a="http://schemas.openxmlformats.org/drawingml/2006/main" noChangeAspect="1"/>
-            </wp:cNvGraphicFramePr>
-            <a:graphic xmlns:a="http://schemas.openxmlformats.org/drawingml/2006/main">
-              <a:graphicData uri="http://schemas.openxmlformats.org/drawingml/2006/picture">
-                <pic:pic xmlns:pic="http://schemas.openxmlformats.org/drawingml/2006/picture">
-                  <pic:nvPicPr>
-                    <pic:cNvPr id="1" name=""/>
-                    <pic:cNvPicPr/>
-                  </pic:nvPicPr>
-                  <pic:blipFill>
-                    <a:blip r:embed="rId7"/>
-                    <a:stretch>
-                      <a:fillRect/>
-                    </a:stretch>
-                  </pic:blipFill>
-                  <pic:spPr>
-                    <a:xfrm>
-                      <a:off x="0" y="0"/>
-                      <a:ext cx="2705100" cy="838200"/>
-                    </a:xfrm>
-                    <a:prstGeom prst="rect">
-                      <a:avLst/>
-                    </a:prstGeom>
-                  </pic:spPr>
-                </pic:pic>
-              </a:graphicData>
-            </a:graphic>
-          </wp:inline>
-        </w:drawing>
+          <w:sz w:val="28"/>
+          <w:szCs w:val="28"/>
+        </w:rPr>
+        <w:t xml:space="preserve">O método replace recebe como parâmetros a chave (key, ou index) a ser alterada, o valor condicional para ser </w:t>
+      </w:r>
+      <w:r>
+        <w:rPr>
+          <w:sz w:val="28"/>
+          <w:szCs w:val="28"/>
+        </w:rPr>
+        <w:t>substituído</w:t>
+      </w:r>
+      <w:r>
+        <w:rPr>
+          <w:sz w:val="28"/>
+          <w:szCs w:val="28"/>
+        </w:rPr>
+        <w:t>, e o novo valor. A substituição do valor no mapa só ocorrerá se for igual ao valor passado no parâmetro.</w:t>
+      </w:r>
+      <w:r>
+        <w:rPr>
+          <w:sz w:val="28"/>
+          <w:szCs w:val="28"/>
+        </w:rPr>
+        <w:br/>
+      </w:r>
+      <w:r>
+        <w:rPr>
+          <w:b/>
+          <w:color w:val="FF0000"/>
+          <w:sz w:val="28"/>
+          <w:szCs w:val="28"/>
+        </w:rPr>
+        <w:t>Exemplo:</w:t>
+      </w:r>
+      <w:r>
+        <w:rPr>
+          <w:sz w:val="28"/>
+          <w:szCs w:val="28"/>
+        </w:rPr>
+        <w:t xml:space="preserve"> mConcurrentMap.replace(1, 0, 9)</w:t>
+      </w:r>
+      <w:r>
+        <w:rPr>
+          <w:sz w:val="28"/>
+          <w:szCs w:val="28"/>
+        </w:rPr>
+        <w:br/>
+        <w:t xml:space="preserve">Altera a posição 1 do hashmap para 9 somente se o </w:t>
+      </w:r>
+      <w:proofErr w:type="spellStart"/>
+      <w:r>
+        <w:rPr>
+          <w:sz w:val="28"/>
+          <w:szCs w:val="28"/>
+        </w:rPr>
+        <w:t>val</w:t>
+      </w:r>
+      <w:r>
+        <w:rPr>
+          <w:sz w:val="28"/>
+          <w:szCs w:val="28"/>
+        </w:rPr>
+        <w:t>or</w:t>
+      </w:r>
+      <w:r>
+        <w:rPr>
+          <w:sz w:val="28"/>
+          <w:szCs w:val="28"/>
+        </w:rPr>
+        <w:t>naquela</w:t>
+      </w:r>
+      <w:proofErr w:type="spellEnd"/>
+      <w:r>
+        <w:rPr>
+          <w:sz w:val="28"/>
+          <w:szCs w:val="28"/>
+        </w:rPr>
+        <w:t xml:space="preserve"> posição for 0. Retorna true se conseguir, retorna false se não conseguir alterar.</w:t>
       </w:r>
     </w:p>
     <w:p>
@@ -684,27 +759,6 @@
           <w:szCs w:val="28"/>
         </w:rPr>
       </w:pPr>
-      <w:r>
-        <w:rPr>
-          <w:sz w:val="28"/>
-          <w:szCs w:val="28"/>
-        </w:rPr>
-        <w:t>Já na classe Main</w:t>
-      </w:r>
-      <w:r>
-        <w:rPr>
-          <w:sz w:val="28"/>
-          <w:szCs w:val="28"/>
-        </w:rPr>
-        <w:t>, foram declaradas as variáveis</w:t>
-      </w:r>
-      <w:r>
-        <w:rPr>
-          <w:sz w:val="28"/>
-          <w:szCs w:val="28"/>
-        </w:rPr>
-        <w:t>:</w:t>
-      </w:r>
     </w:p>
     <w:p>
       <w:pPr>
@@ -714,55 +768,125 @@
           <w:szCs w:val="28"/>
         </w:rPr>
       </w:pPr>
-      <w:r>
-        <w:rPr>
-          <w:noProof/>
-        </w:rPr>
-        <w:drawing>
-          <wp:inline distT="0" distB="0" distL="0" distR="0" wp14:anchorId="560173F6" wp14:editId="0E3FED8C">
-            <wp:extent cx="5076825" cy="1771650"/>
-            <wp:effectExtent l="0" t="0" r="9525" b="0"/>
-            <wp:docPr id="6" name="Imagem 6"/>
-            <wp:cNvGraphicFramePr>
-              <a:graphicFrameLocks xmlns:a="http://schemas.openxmlformats.org/drawingml/2006/main" noChangeAspect="1"/>
-            </wp:cNvGraphicFramePr>
-            <a:graphic xmlns:a="http://schemas.openxmlformats.org/drawingml/2006/main">
-              <a:graphicData uri="http://schemas.openxmlformats.org/drawingml/2006/picture">
-                <pic:pic xmlns:pic="http://schemas.openxmlformats.org/drawingml/2006/picture">
-                  <pic:nvPicPr>
-                    <pic:cNvPr id="1" name=""/>
-                    <pic:cNvPicPr/>
-                  </pic:nvPicPr>
-                  <pic:blipFill>
-                    <a:blip r:embed="rId8"/>
-                    <a:stretch>
-                      <a:fillRect/>
-                    </a:stretch>
-                  </pic:blipFill>
-                  <pic:spPr>
-                    <a:xfrm>
-                      <a:off x="0" y="0"/>
-                      <a:ext cx="5076825" cy="1771650"/>
-                    </a:xfrm>
-                    <a:prstGeom prst="rect">
-                      <a:avLst/>
-                    </a:prstGeom>
-                  </pic:spPr>
-                </pic:pic>
-              </a:graphicData>
-            </a:graphic>
-          </wp:inline>
-        </w:drawing>
-      </w:r>
     </w:p>
     <w:p>
       <w:pPr>
         <w:ind w:left="360"/>
         <w:rPr>
-          <w:sz w:val="28"/>
-          <w:szCs w:val="28"/>
-        </w:rPr>
-      </w:pPr>
+          <w:b/>
+          <w:sz w:val="28"/>
+          <w:szCs w:val="28"/>
+        </w:rPr>
+      </w:pPr>
+      <w:r>
+        <w:rPr>
+          <w:b/>
+          <w:sz w:val="28"/>
+          <w:szCs w:val="28"/>
+        </w:rPr>
+        <w:t xml:space="preserve">Thread1 </w:t>
+      </w:r>
+    </w:p>
+    <w:p>
+      <w:pPr>
+        <w:ind w:left="708"/>
+        <w:rPr>
+          <w:sz w:val="28"/>
+          <w:szCs w:val="28"/>
+        </w:rPr>
+      </w:pPr>
+      <w:r>
+        <w:rPr>
+          <w:sz w:val="28"/>
+          <w:szCs w:val="28"/>
+        </w:rPr>
+        <w:t>G</w:t>
+      </w:r>
+      <w:r>
+        <w:rPr>
+          <w:sz w:val="28"/>
+          <w:szCs w:val="28"/>
+        </w:rPr>
+        <w:t>erencia 3 assentos. Repete 3 vezes os passos:</w:t>
+      </w:r>
+    </w:p>
+    <w:p>
+      <w:pPr>
+        <w:ind w:left="708"/>
+        <w:rPr>
+          <w:sz w:val="28"/>
+          <w:szCs w:val="28"/>
+        </w:rPr>
+      </w:pPr>
+      <w:r>
+        <w:rPr>
+          <w:sz w:val="28"/>
+          <w:szCs w:val="28"/>
+        </w:rPr>
+        <w:t>Gera um primeiro assento aleatório.</w:t>
+      </w:r>
+    </w:p>
+    <w:p>
+      <w:pPr>
+        <w:ind w:left="708"/>
+        <w:rPr>
+          <w:sz w:val="28"/>
+          <w:szCs w:val="28"/>
+        </w:rPr>
+      </w:pPr>
+      <w:r>
+        <w:rPr>
+          <w:sz w:val="28"/>
+          <w:szCs w:val="28"/>
+        </w:rPr>
+        <w:t>Aloca três assentos consecutivos a partir do primeiro gerado a partir de um primeiro assento aleatório.</w:t>
+      </w:r>
+    </w:p>
+    <w:p>
+      <w:pPr>
+        <w:ind w:left="708"/>
+        <w:rPr>
+          <w:sz w:val="28"/>
+          <w:szCs w:val="28"/>
+        </w:rPr>
+      </w:pPr>
+      <w:r>
+        <w:rPr>
+          <w:sz w:val="28"/>
+          <w:szCs w:val="28"/>
+        </w:rPr>
+        <w:t>Desaloca os três assentos alocados no passo anterior.</w:t>
+      </w:r>
+    </w:p>
+    <w:p>
+      <w:pPr>
+        <w:ind w:left="360" w:firstLine="348"/>
+        <w:rPr>
+          <w:sz w:val="28"/>
+          <w:szCs w:val="28"/>
+        </w:rPr>
+      </w:pPr>
+      <w:r>
+        <w:rPr>
+          <w:sz w:val="28"/>
+          <w:szCs w:val="28"/>
+        </w:rPr>
+        <w:t>Pausa por 1 s</w:t>
+      </w:r>
+      <w:r>
+        <w:rPr>
+          <w:sz w:val="28"/>
+          <w:szCs w:val="28"/>
+        </w:rPr>
+        <w:t xml:space="preserve">egundo </w:t>
+      </w:r>
+      <w:r>
+        <w:rPr>
+          <w:sz w:val="28"/>
+          <w:szCs w:val="28"/>
+        </w:rPr>
+        <w:t>e em seguida desaloca os 3 assentos.</w:t>
+      </w:r>
     </w:p>
     <w:p>
       <w:pPr>
@@ -772,67 +896,47 @@
           <w:szCs w:val="28"/>
         </w:rPr>
       </w:pPr>
-      <w:r>
-        <w:rPr>
-          <w:sz w:val="28"/>
-          <w:szCs w:val="28"/>
-        </w:rPr>
-        <w:t>Iniciando os assentos livres até a quantidade de assentos escolhida</w:t>
-      </w:r>
     </w:p>
     <w:p>
       <w:pPr>
         <w:ind w:left="360"/>
         <w:rPr>
-          <w:sz w:val="28"/>
-          <w:szCs w:val="28"/>
-        </w:rPr>
-      </w:pPr>
-      <w:r>
-        <w:rPr>
-          <w:noProof/>
-        </w:rPr>
-        <w:drawing>
-          <wp:inline distT="0" distB="0" distL="0" distR="0" wp14:anchorId="3969065E" wp14:editId="06CCED74">
-            <wp:extent cx="2724150" cy="552450"/>
-            <wp:effectExtent l="0" t="0" r="0" b="0"/>
-            <wp:docPr id="7" name="Imagem 7"/>
-            <wp:cNvGraphicFramePr>
-              <a:graphicFrameLocks xmlns:a="http://schemas.openxmlformats.org/drawingml/2006/main" noChangeAspect="1"/>
-            </wp:cNvGraphicFramePr>
-            <a:graphic xmlns:a="http://schemas.openxmlformats.org/drawingml/2006/main">
-              <a:graphicData uri="http://schemas.openxmlformats.org/drawingml/2006/picture">
-                <pic:pic xmlns:pic="http://schemas.openxmlformats.org/drawingml/2006/picture">
-                  <pic:nvPicPr>
-                    <pic:cNvPr id="1" name=""/>
-                    <pic:cNvPicPr/>
-                  </pic:nvPicPr>
-                  <pic:blipFill>
-                    <a:blip r:embed="rId9"/>
-                    <a:stretch>
-                      <a:fillRect/>
-                    </a:stretch>
-                  </pic:blipFill>
-                  <pic:spPr>
-                    <a:xfrm>
-                      <a:off x="0" y="0"/>
-                      <a:ext cx="2724150" cy="552450"/>
-                    </a:xfrm>
-                    <a:prstGeom prst="rect">
-                      <a:avLst/>
-                    </a:prstGeom>
-                  </pic:spPr>
-                </pic:pic>
-              </a:graphicData>
-            </a:graphic>
-          </wp:inline>
-        </w:drawing>
+          <w:b/>
+          <w:sz w:val="28"/>
+          <w:szCs w:val="28"/>
+        </w:rPr>
+      </w:pPr>
+      <w:r>
+        <w:rPr>
+          <w:b/>
+          <w:sz w:val="28"/>
+          <w:szCs w:val="28"/>
+        </w:rPr>
+        <w:lastRenderedPageBreak/>
+        <w:t>Thread2</w:t>
+      </w:r>
+    </w:p>
+    <w:p>
+      <w:pPr>
+        <w:ind w:left="708"/>
+        <w:rPr>
+          <w:sz w:val="28"/>
+          <w:szCs w:val="28"/>
+        </w:rPr>
+      </w:pPr>
+      <w:r>
+        <w:rPr>
+          <w:sz w:val="28"/>
+          <w:szCs w:val="28"/>
+        </w:rPr>
+        <w:t>Thread que aloca um assento aleatório livre, e em seguida desaloca o mesmo.</w:t>
       </w:r>
     </w:p>
     <w:p>
       <w:pPr>
         <w:ind w:left="360"/>
         <w:rPr>
+          <w:b/>
           <w:sz w:val="28"/>
           <w:szCs w:val="28"/>
         </w:rPr>
@@ -842,55 +946,34 @@
       <w:pPr>
         <w:ind w:left="360"/>
         <w:rPr>
-          <w:sz w:val="28"/>
-          <w:szCs w:val="28"/>
-        </w:rPr>
-      </w:pPr>
-      <w:r>
-        <w:rPr>
-          <w:sz w:val="28"/>
-          <w:szCs w:val="28"/>
-        </w:rPr>
-        <w:t xml:space="preserve">Declara </w:t>
-      </w:r>
-      <w:proofErr w:type="gramStart"/>
-      <w:r>
-        <w:rPr>
-          <w:sz w:val="28"/>
-          <w:szCs w:val="28"/>
-        </w:rPr>
-        <w:t>as threads</w:t>
-      </w:r>
-      <w:proofErr w:type="gramEnd"/>
-      <w:r>
-        <w:rPr>
-          <w:sz w:val="28"/>
-          <w:szCs w:val="28"/>
-        </w:rPr>
-        <w:t xml:space="preserve">, inicializa-as e faz com que as elas sejam executadas uma a uma e por fim </w:t>
-      </w:r>
-      <w:r>
-        <w:rPr>
-          <w:sz w:val="28"/>
-          <w:szCs w:val="28"/>
-        </w:rPr>
-        <w:t xml:space="preserve">as renomeia. Após essas </w:t>
-      </w:r>
-      <w:proofErr w:type="gramStart"/>
-      <w:r>
-        <w:rPr>
-          <w:sz w:val="28"/>
-          <w:szCs w:val="28"/>
-        </w:rPr>
-        <w:t>tarefas Finaliza</w:t>
-      </w:r>
-      <w:proofErr w:type="gramEnd"/>
-      <w:r>
-        <w:rPr>
-          <w:sz w:val="28"/>
-          <w:szCs w:val="28"/>
-        </w:rPr>
-        <w:t xml:space="preserve"> o buffer.</w:t>
+          <w:b/>
+          <w:sz w:val="28"/>
+          <w:szCs w:val="28"/>
+        </w:rPr>
+      </w:pPr>
+      <w:r>
+        <w:rPr>
+          <w:b/>
+          <w:sz w:val="28"/>
+          <w:szCs w:val="28"/>
+        </w:rPr>
+        <w:t>Thread3</w:t>
+      </w:r>
+    </w:p>
+    <w:p>
+      <w:pPr>
+        <w:ind w:left="708"/>
+        <w:rPr>
+          <w:sz w:val="28"/>
+          <w:szCs w:val="28"/>
+        </w:rPr>
+      </w:pPr>
+      <w:r>
+        <w:rPr>
+          <w:sz w:val="28"/>
+          <w:szCs w:val="28"/>
+        </w:rPr>
+        <w:t>Thread 3 aloca dois assentos: um livre e um fixo, que é passado como parâmetro no construtor.</w:t>
       </w:r>
     </w:p>
     <w:p>
@@ -901,47 +984,713 @@
           <w:szCs w:val="28"/>
         </w:rPr>
       </w:pPr>
-      <w:r>
-        <w:rPr>
-          <w:noProof/>
+    </w:p>
+    <w:p>
+      <w:pPr>
+        <w:ind w:left="360"/>
+        <w:rPr>
+          <w:b/>
+          <w:sz w:val="28"/>
+          <w:szCs w:val="28"/>
+        </w:rPr>
+      </w:pPr>
+      <w:r>
+        <w:rPr>
+          <w:b/>
+          <w:sz w:val="28"/>
+          <w:szCs w:val="28"/>
+        </w:rPr>
+        <w:t>T_Log</w:t>
+      </w:r>
+    </w:p>
+    <w:p>
+      <w:pPr>
+        <w:ind w:left="360"/>
+        <w:rPr>
+          <w:sz w:val="28"/>
+          <w:szCs w:val="28"/>
+        </w:rPr>
+      </w:pPr>
+      <w:r>
+        <w:rPr>
+          <w:sz w:val="28"/>
+          <w:szCs w:val="28"/>
+        </w:rPr>
+        <w:tab/>
+      </w:r>
+      <w:r>
+        <w:rPr>
+          <w:sz w:val="28"/>
+          <w:szCs w:val="28"/>
+        </w:rPr>
+        <w:t>Cria o Log do Sistema</w:t>
+      </w:r>
+    </w:p>
+    <w:p>
+      <w:pPr>
+        <w:ind w:left="360"/>
+        <w:rPr>
+          <w:sz w:val="28"/>
+          <w:szCs w:val="28"/>
+        </w:rPr>
+      </w:pPr>
+    </w:p>
+    <w:p>
+      <w:pPr>
+        <w:ind w:left="360"/>
+        <w:rPr>
+          <w:sz w:val="28"/>
+          <w:szCs w:val="28"/>
+        </w:rPr>
+      </w:pPr>
+      <w:r>
+        <w:rPr>
+          <w:b/>
+          <w:sz w:val="28"/>
+          <w:szCs w:val="28"/>
+        </w:rPr>
+        <w:t>Visuali</w:t>
+      </w:r>
+      <w:r>
+        <w:rPr>
+          <w:b/>
+          <w:sz w:val="28"/>
+          <w:szCs w:val="28"/>
+        </w:rPr>
+        <w:t>za</w:t>
+      </w:r>
+      <w:r>
+        <w:rPr>
+          <w:b/>
+          <w:sz w:val="28"/>
+          <w:szCs w:val="28"/>
+        </w:rPr>
+        <w:t>Assentos</w:t>
+      </w:r>
+      <w:r>
+        <w:rPr>
+          <w:sz w:val="28"/>
+          <w:szCs w:val="28"/>
+        </w:rPr>
+        <w:t xml:space="preserve"> </w:t>
+      </w:r>
+      <w:r>
+        <w:rPr>
+          <w:sz w:val="28"/>
+          <w:szCs w:val="28"/>
+        </w:rPr>
+        <w:t>()</w:t>
+      </w:r>
+    </w:p>
+    <w:p>
+      <w:pPr>
+        <w:ind w:left="709" w:hanging="349"/>
+        <w:rPr>
+          <w:sz w:val="28"/>
+          <w:szCs w:val="28"/>
+        </w:rPr>
+      </w:pPr>
+      <w:r>
+        <w:rPr>
+          <w:sz w:val="28"/>
+          <w:szCs w:val="28"/>
+        </w:rPr>
+        <w:tab/>
+        <w:t>Visualiza os a</w:t>
+      </w:r>
+      <w:r>
+        <w:rPr>
+          <w:sz w:val="28"/>
+          <w:szCs w:val="28"/>
+        </w:rPr>
+        <w:t>ss</w:t>
+      </w:r>
+      <w:r>
+        <w:rPr>
+          <w:sz w:val="28"/>
+          <w:szCs w:val="28"/>
+        </w:rPr>
+        <w:t>entos</w:t>
+      </w:r>
+      <w:r>
+        <w:rPr>
+          <w:sz w:val="28"/>
+          <w:szCs w:val="28"/>
+        </w:rPr>
+        <w:t xml:space="preserve"> ocupados e os assentos não ocupados</w:t>
+      </w:r>
+      <w:r>
+        <w:rPr>
+          <w:sz w:val="28"/>
+          <w:szCs w:val="28"/>
+        </w:rPr>
+        <w:t>, listando-os com seus respectivos status.</w:t>
+      </w:r>
+    </w:p>
+    <w:p>
+      <w:pPr>
+        <w:ind w:left="360"/>
+        <w:rPr>
+          <w:sz w:val="28"/>
+          <w:szCs w:val="28"/>
+        </w:rPr>
+      </w:pPr>
+    </w:p>
+    <w:p>
+      <w:pPr>
+        <w:ind w:left="360"/>
+        <w:rPr>
+          <w:sz w:val="28"/>
+          <w:szCs w:val="28"/>
+        </w:rPr>
+      </w:pPr>
+      <w:r>
+        <w:rPr>
+          <w:b/>
+          <w:sz w:val="28"/>
+          <w:szCs w:val="28"/>
+        </w:rPr>
+        <w:t>alocaAssentosDado</w:t>
+      </w:r>
+      <w:r>
+        <w:rPr>
+          <w:sz w:val="28"/>
+          <w:szCs w:val="28"/>
+        </w:rPr>
+        <w:t xml:space="preserve"> (</w:t>
+      </w:r>
+      <w:r>
+        <w:rPr>
+          <w:rFonts w:ascii="Consolas" w:hAnsi="Consolas" w:cs="Consolas"/>
+          <w:b/>
+          <w:bCs/>
+          <w:color w:val="7F0055"/>
+          <w:sz w:val="24"/>
+          <w:szCs w:val="16"/>
+        </w:rPr>
+        <w:t>int</w:t>
+      </w:r>
+      <w:r>
+        <w:rPr>
+          <w:rFonts w:ascii="Consolas" w:hAnsi="Consolas" w:cs="Consolas"/>
+          <w:color w:val="000000"/>
+          <w:sz w:val="24"/>
+          <w:szCs w:val="16"/>
+        </w:rPr>
+        <w:t xml:space="preserve"> </w:t>
+      </w:r>
+      <w:r>
+        <w:rPr>
+          <w:rFonts w:ascii="Consolas" w:hAnsi="Consolas" w:cs="Consolas"/>
+          <w:color w:val="6A3E3E"/>
+          <w:sz w:val="24"/>
+          <w:szCs w:val="16"/>
+        </w:rPr>
+        <w:t>assento</w:t>
+      </w:r>
+      <w:r>
+        <w:rPr>
+          <w:rFonts w:ascii="Consolas" w:hAnsi="Consolas" w:cs="Consolas"/>
+          <w:color w:val="000000"/>
+          <w:sz w:val="24"/>
+          <w:szCs w:val="16"/>
+        </w:rPr>
+        <w:t xml:space="preserve">, </w:t>
+      </w:r>
+      <w:r>
+        <w:rPr>
+          <w:rFonts w:ascii="Consolas" w:hAnsi="Consolas" w:cs="Consolas"/>
+          <w:b/>
+          <w:bCs/>
+          <w:color w:val="7F0055"/>
+          <w:sz w:val="24"/>
+          <w:szCs w:val="16"/>
+        </w:rPr>
+        <w:t>int</w:t>
+      </w:r>
+      <w:r>
+        <w:rPr>
+          <w:rFonts w:ascii="Consolas" w:hAnsi="Consolas" w:cs="Consolas"/>
+          <w:color w:val="000000"/>
+          <w:sz w:val="24"/>
+          <w:szCs w:val="16"/>
+        </w:rPr>
+        <w:t xml:space="preserve"> </w:t>
+      </w:r>
+      <w:r>
+        <w:rPr>
+          <w:rFonts w:ascii="Consolas" w:hAnsi="Consolas" w:cs="Consolas"/>
+          <w:color w:val="6A3E3E"/>
+          <w:sz w:val="24"/>
+          <w:szCs w:val="16"/>
+        </w:rPr>
+        <w:t>id</w:t>
+      </w:r>
+      <w:r>
+        <w:rPr>
+          <w:sz w:val="28"/>
+          <w:szCs w:val="28"/>
+        </w:rPr>
+        <w:t>)</w:t>
+      </w:r>
+    </w:p>
+    <w:p>
+      <w:pPr>
+        <w:ind w:left="360"/>
+        <w:rPr>
+          <w:sz w:val="28"/>
+          <w:szCs w:val="28"/>
+        </w:rPr>
+      </w:pPr>
+      <w:r>
+        <w:rPr>
+          <w:sz w:val="28"/>
+          <w:szCs w:val="28"/>
+        </w:rPr>
+        <w:tab/>
+        <w:t xml:space="preserve">Passados dois parâmetros, alocam-se o número dado </w:t>
+      </w:r>
+      <w:r>
+        <w:rPr>
+          <w:sz w:val="28"/>
+          <w:szCs w:val="28"/>
+        </w:rPr>
+        <w:t>pelo thread</w:t>
+      </w:r>
+      <w:r>
+        <w:rPr>
+          <w:sz w:val="28"/>
+          <w:szCs w:val="28"/>
+        </w:rPr>
+        <w:t xml:space="preserve"> id</w:t>
+      </w:r>
+    </w:p>
+    <w:p>
+      <w:pPr>
+        <w:ind w:left="709" w:hanging="1"/>
+        <w:rPr>
+          <w:sz w:val="28"/>
+          <w:szCs w:val="28"/>
+        </w:rPr>
+      </w:pPr>
+      <w:r>
+        <w:rPr>
+          <w:rFonts w:ascii="Consolas" w:hAnsi="Consolas" w:cs="Consolas"/>
+          <w:b/>
+          <w:bCs/>
+          <w:color w:val="7F0055"/>
+          <w:sz w:val="24"/>
+          <w:szCs w:val="16"/>
+        </w:rPr>
+        <w:t xml:space="preserve">int </w:t>
+      </w:r>
+      <w:r>
+        <w:rPr>
+          <w:rFonts w:ascii="Consolas" w:hAnsi="Consolas" w:cs="Consolas"/>
+          <w:color w:val="6A3E3E"/>
+          <w:sz w:val="24"/>
+          <w:szCs w:val="16"/>
+        </w:rPr>
+        <w:t>assento</w:t>
+      </w:r>
+      <w:r>
+        <w:rPr>
+          <w:sz w:val="44"/>
+          <w:szCs w:val="28"/>
+        </w:rPr>
+        <w:t xml:space="preserve"> </w:t>
+      </w:r>
+      <w:r>
+        <w:rPr>
+          <w:sz w:val="28"/>
+          <w:szCs w:val="28"/>
+        </w:rPr>
+        <w:t>é o número do assento a ser alocado</w:t>
+      </w:r>
+    </w:p>
+    <w:p>
+      <w:pPr>
+        <w:ind w:left="1" w:firstLine="708"/>
+        <w:rPr>
+          <w:sz w:val="28"/>
+          <w:szCs w:val="28"/>
+        </w:rPr>
+      </w:pPr>
+      <w:r>
+        <w:rPr>
+          <w:rFonts w:ascii="Consolas" w:hAnsi="Consolas" w:cs="Consolas"/>
+          <w:b/>
+          <w:bCs/>
+          <w:color w:val="7F0055"/>
+          <w:sz w:val="24"/>
+          <w:szCs w:val="16"/>
+        </w:rPr>
+        <w:t>int</w:t>
+      </w:r>
+      <w:r>
+        <w:rPr>
+          <w:sz w:val="32"/>
+          <w:szCs w:val="28"/>
+        </w:rPr>
+        <w:t xml:space="preserve"> </w:t>
+      </w:r>
+      <w:r>
+        <w:rPr>
+          <w:rFonts w:ascii="Consolas" w:hAnsi="Consolas" w:cs="Consolas"/>
+          <w:color w:val="6A3E3E"/>
+          <w:sz w:val="24"/>
+          <w:szCs w:val="16"/>
+        </w:rPr>
+        <w:t>id</w:t>
+      </w:r>
+      <w:r>
+        <w:rPr>
+          <w:sz w:val="32"/>
+          <w:szCs w:val="28"/>
+        </w:rPr>
+        <w:t xml:space="preserve"> </w:t>
+      </w:r>
+      <w:r>
+        <w:rPr>
+          <w:sz w:val="28"/>
+          <w:szCs w:val="28"/>
+        </w:rPr>
+        <w:t xml:space="preserve">é o id </w:t>
+      </w:r>
+      <w:r>
+        <w:rPr>
+          <w:sz w:val="28"/>
+          <w:szCs w:val="28"/>
+        </w:rPr>
+        <w:t>do thread</w:t>
+      </w:r>
+      <w:r>
+        <w:rPr>
+          <w:sz w:val="28"/>
+          <w:szCs w:val="28"/>
+        </w:rPr>
+        <w:t xml:space="preserve"> que </w:t>
+      </w:r>
+      <w:r>
+        <w:rPr>
+          <w:sz w:val="28"/>
+          <w:szCs w:val="28"/>
+        </w:rPr>
+        <w:t>es</w:t>
+      </w:r>
+      <w:r>
+        <w:rPr>
+          <w:sz w:val="28"/>
+          <w:szCs w:val="28"/>
+        </w:rPr>
+        <w:t>tá tentando alocar o assento.</w:t>
+      </w:r>
+    </w:p>
+    <w:p>
+      <w:pPr>
+        <w:ind w:left="709" w:hanging="1"/>
+        <w:rPr>
+          <w:sz w:val="28"/>
+          <w:szCs w:val="28"/>
+        </w:rPr>
+      </w:pPr>
+    </w:p>
+    <w:p>
+      <w:pPr>
+        <w:ind w:left="360" w:hanging="76"/>
+        <w:rPr>
+          <w:rFonts w:ascii="Consolas" w:hAnsi="Consolas" w:cs="Consolas"/>
+          <w:color w:val="6A3E3E"/>
+          <w:sz w:val="24"/>
+          <w:szCs w:val="16"/>
+        </w:rPr>
+      </w:pPr>
+      <w:r>
+        <w:rPr>
+          <w:b/>
+          <w:sz w:val="28"/>
+          <w:szCs w:val="28"/>
+        </w:rPr>
+        <w:t>alocaAssentoLivre</w:t>
+      </w:r>
+      <w:r>
+        <w:rPr>
+          <w:sz w:val="28"/>
+          <w:szCs w:val="28"/>
+        </w:rPr>
+        <w:t xml:space="preserve"> </w:t>
+      </w:r>
+      <w:r>
+        <w:rPr>
+          <w:sz w:val="28"/>
+          <w:szCs w:val="28"/>
+        </w:rPr>
+        <w:t>(</w:t>
+      </w:r>
+      <w:r>
+        <w:rPr>
+          <w:rFonts w:ascii="Consolas" w:hAnsi="Consolas" w:cs="Consolas"/>
+          <w:b/>
+          <w:bCs/>
+          <w:color w:val="7F0055"/>
+          <w:sz w:val="24"/>
+          <w:szCs w:val="16"/>
+        </w:rPr>
+        <w:t>int</w:t>
+      </w:r>
+      <w:r>
+        <w:rPr>
+          <w:rFonts w:ascii="Consolas" w:hAnsi="Consolas" w:cs="Consolas"/>
+          <w:color w:val="000000"/>
+          <w:sz w:val="24"/>
+          <w:szCs w:val="16"/>
+        </w:rPr>
+        <w:t xml:space="preserve"> </w:t>
+      </w:r>
+      <w:r>
+        <w:rPr>
+          <w:rFonts w:ascii="Consolas" w:hAnsi="Consolas" w:cs="Consolas"/>
+          <w:color w:val="6A3E3E"/>
+          <w:sz w:val="24"/>
+          <w:szCs w:val="16"/>
+        </w:rPr>
+        <w:t>id</w:t>
+      </w:r>
+      <w:r>
+        <w:rPr>
+          <w:rFonts w:ascii="Consolas" w:hAnsi="Consolas" w:cs="Consolas"/>
+          <w:color w:val="6A3E3E"/>
+          <w:sz w:val="24"/>
+          <w:szCs w:val="16"/>
+        </w:rPr>
+        <w:t>)</w:t>
+      </w:r>
+    </w:p>
+    <w:p>
+      <w:pPr>
+        <w:ind w:left="709" w:hanging="1"/>
+        <w:rPr>
+          <w:sz w:val="28"/>
+          <w:szCs w:val="28"/>
+        </w:rPr>
+      </w:pPr>
+      <w:r>
+        <w:rPr>
+          <w:rFonts w:ascii="Consolas" w:hAnsi="Consolas" w:cs="Consolas"/>
+          <w:b/>
+          <w:bCs/>
+          <w:color w:val="7F0055"/>
+          <w:sz w:val="24"/>
+          <w:szCs w:val="16"/>
+        </w:rPr>
+        <w:t>int</w:t>
+      </w:r>
+      <w:r>
+        <w:rPr>
+          <w:sz w:val="32"/>
+          <w:szCs w:val="28"/>
+        </w:rPr>
+        <w:t xml:space="preserve"> </w:t>
+      </w:r>
+      <w:r>
+        <w:rPr>
+          <w:rFonts w:ascii="Consolas" w:hAnsi="Consolas" w:cs="Consolas"/>
+          <w:color w:val="6A3E3E"/>
+          <w:sz w:val="24"/>
+          <w:szCs w:val="16"/>
+        </w:rPr>
+        <w:t>id</w:t>
+      </w:r>
+      <w:r>
+        <w:rPr>
+          <w:sz w:val="32"/>
+          <w:szCs w:val="28"/>
+        </w:rPr>
+        <w:t xml:space="preserve"> </w:t>
+      </w:r>
+      <w:r>
+        <w:rPr>
+          <w:sz w:val="28"/>
+          <w:szCs w:val="28"/>
+        </w:rPr>
+        <w:t xml:space="preserve">é o id </w:t>
+      </w:r>
+      <w:r>
+        <w:rPr>
+          <w:sz w:val="28"/>
+          <w:szCs w:val="28"/>
+        </w:rPr>
+        <w:t>do</w:t>
+      </w:r>
+      <w:r>
+        <w:rPr>
+          <w:sz w:val="28"/>
+          <w:szCs w:val="28"/>
+        </w:rPr>
+        <w:t xml:space="preserve"> thread que </w:t>
+      </w:r>
+      <w:r>
+        <w:rPr>
+          <w:sz w:val="28"/>
+          <w:szCs w:val="28"/>
+        </w:rPr>
+        <w:t>es</w:t>
+      </w:r>
+      <w:r>
+        <w:rPr>
+          <w:sz w:val="28"/>
+          <w:szCs w:val="28"/>
+        </w:rPr>
+        <w:t>tá tentando alocar o assento.</w:t>
+      </w:r>
+    </w:p>
+    <w:p>
+      <w:pPr>
+        <w:autoSpaceDE w:val="0"/>
+        <w:autoSpaceDN w:val="0"/>
+        <w:adjustRightInd w:val="0"/>
+        <w:spacing w:after="0" w:line="240" w:lineRule="auto"/>
+        <w:ind w:left="709"/>
+        <w:rPr>
+          <w:sz w:val="28"/>
+          <w:szCs w:val="28"/>
+        </w:rPr>
+      </w:pPr>
+      <w:r>
+        <w:rPr>
+          <w:sz w:val="28"/>
+          <w:szCs w:val="28"/>
+        </w:rPr>
+        <w:t>O método aloca um assento aleatório disponível seguindo os seguintes passos:</w:t>
+      </w:r>
+    </w:p>
+    <w:p>
+      <w:pPr>
+        <w:autoSpaceDE w:val="0"/>
+        <w:autoSpaceDN w:val="0"/>
+        <w:adjustRightInd w:val="0"/>
+        <w:spacing w:after="0" w:line="240" w:lineRule="auto"/>
+        <w:ind w:left="709"/>
+        <w:rPr>
+          <w:sz w:val="28"/>
+          <w:szCs w:val="28"/>
+        </w:rPr>
+      </w:pPr>
+      <w:r>
+        <w:rPr>
+          <w:sz w:val="28"/>
+          <w:szCs w:val="28"/>
+        </w:rPr>
+        <w:t>1 - Faz um loop por no máximo 5 vezes onde ele gera um número aleatório e tenta alocar esse lugar.</w:t>
+      </w:r>
+    </w:p>
+    <w:p>
+      <w:pPr>
+        <w:autoSpaceDE w:val="0"/>
+        <w:autoSpaceDN w:val="0"/>
+        <w:adjustRightInd w:val="0"/>
+        <w:spacing w:after="0" w:line="240" w:lineRule="auto"/>
+        <w:ind w:left="709"/>
+        <w:rPr>
+          <w:sz w:val="28"/>
+          <w:szCs w:val="28"/>
+        </w:rPr>
+      </w:pPr>
+      <w:r>
+        <w:rPr>
+          <w:sz w:val="28"/>
+          <w:szCs w:val="28"/>
         </w:rPr>
         <w:lastRenderedPageBreak/>
-        <w:drawing>
-          <wp:inline distT="0" distB="0" distL="0" distR="0" wp14:anchorId="1B706B64" wp14:editId="400C11BE">
-            <wp:extent cx="5162550" cy="3705225"/>
-            <wp:effectExtent l="0" t="0" r="0" b="9525"/>
-            <wp:docPr id="8" name="Imagem 8"/>
-            <wp:cNvGraphicFramePr>
-              <a:graphicFrameLocks xmlns:a="http://schemas.openxmlformats.org/drawingml/2006/main" noChangeAspect="1"/>
-            </wp:cNvGraphicFramePr>
-            <a:graphic xmlns:a="http://schemas.openxmlformats.org/drawingml/2006/main">
-              <a:graphicData uri="http://schemas.openxmlformats.org/drawingml/2006/picture">
-                <pic:pic xmlns:pic="http://schemas.openxmlformats.org/drawingml/2006/picture">
-                  <pic:nvPicPr>
-                    <pic:cNvPr id="1" name=""/>
-                    <pic:cNvPicPr/>
-                  </pic:nvPicPr>
-                  <pic:blipFill>
-                    <a:blip r:embed="rId10"/>
-                    <a:stretch>
-                      <a:fillRect/>
-                    </a:stretch>
-                  </pic:blipFill>
-                  <pic:spPr>
-                    <a:xfrm>
-                      <a:off x="0" y="0"/>
-                      <a:ext cx="5162550" cy="3705225"/>
-                    </a:xfrm>
-                    <a:prstGeom prst="rect">
-                      <a:avLst/>
-                    </a:prstGeom>
-                  </pic:spPr>
-                </pic:pic>
-              </a:graphicData>
-            </a:graphic>
-          </wp:inline>
-        </w:drawing>
-      </w:r>
+        <w:t>2 - Caso não consiga, faz um loop por todos os assentos, do primeiro até o último, buscando um assento vazio.</w:t>
+      </w:r>
+    </w:p>
+    <w:p>
+      <w:pPr>
+        <w:autoSpaceDE w:val="0"/>
+        <w:autoSpaceDN w:val="0"/>
+        <w:adjustRightInd w:val="0"/>
+        <w:spacing w:after="0" w:line="240" w:lineRule="auto"/>
+        <w:ind w:left="709"/>
+        <w:rPr>
+          <w:sz w:val="28"/>
+          <w:szCs w:val="28"/>
+        </w:rPr>
+      </w:pPr>
+      <w:r>
+        <w:rPr>
+          <w:sz w:val="28"/>
+          <w:szCs w:val="28"/>
+        </w:rPr>
+        <w:t>3 - Caso encontre um assento vazio, o aloca. Se não, retorna.</w:t>
+      </w:r>
+    </w:p>
+    <w:p>
+      <w:pPr>
+        <w:autoSpaceDE w:val="0"/>
+        <w:autoSpaceDN w:val="0"/>
+        <w:adjustRightInd w:val="0"/>
+        <w:spacing w:after="0" w:line="240" w:lineRule="auto"/>
+        <w:ind w:left="709"/>
+        <w:rPr>
+          <w:sz w:val="28"/>
+          <w:szCs w:val="28"/>
+        </w:rPr>
+      </w:pPr>
+      <w:r>
+        <w:rPr>
+          <w:sz w:val="28"/>
+          <w:szCs w:val="28"/>
+        </w:rPr>
+        <w:t>@param id ID</w:t>
+      </w:r>
+      <w:r>
+        <w:rPr>
+          <w:sz w:val="28"/>
+          <w:szCs w:val="28"/>
+        </w:rPr>
+        <w:t xml:space="preserve"> </w:t>
+      </w:r>
+      <w:r>
+        <w:rPr>
+          <w:sz w:val="28"/>
+          <w:szCs w:val="28"/>
+        </w:rPr>
+        <w:t>da Thread que chamou a função.</w:t>
+      </w:r>
+    </w:p>
+    <w:p>
+      <w:pPr>
+        <w:autoSpaceDE w:val="0"/>
+        <w:autoSpaceDN w:val="0"/>
+        <w:adjustRightInd w:val="0"/>
+        <w:spacing w:after="0" w:line="240" w:lineRule="auto"/>
+        <w:ind w:left="709"/>
+        <w:rPr>
+          <w:sz w:val="28"/>
+          <w:szCs w:val="28"/>
+        </w:rPr>
+      </w:pPr>
+      <w:r>
+        <w:rPr>
+          <w:sz w:val="28"/>
+          <w:szCs w:val="28"/>
+        </w:rPr>
+        <w:t>@return 0, se não conseguir reservar um assento, ou o número do assento alocado caso consiga.</w:t>
+      </w:r>
+    </w:p>
+    <w:p>
+      <w:pPr>
+        <w:autoSpaceDE w:val="0"/>
+        <w:autoSpaceDN w:val="0"/>
+        <w:adjustRightInd w:val="0"/>
+        <w:spacing w:after="0" w:line="240" w:lineRule="auto"/>
+        <w:ind w:left="709"/>
+        <w:rPr>
+          <w:sz w:val="28"/>
+          <w:szCs w:val="28"/>
+        </w:rPr>
+      </w:pPr>
     </w:p>
     <w:p>
       <w:pPr>
@@ -952,10 +1701,737 @@
         </w:rPr>
       </w:pPr>
       <w:bookmarkStart w:id="0" w:name="_GoBack"/>
+      <w:r>
+        <w:rPr>
+          <w:b/>
+          <w:sz w:val="28"/>
+          <w:szCs w:val="28"/>
+        </w:rPr>
+        <w:t xml:space="preserve">liberaAssento </w:t>
+      </w:r>
       <w:bookmarkEnd w:id="0"/>
+      <w:r>
+        <w:rPr>
+          <w:sz w:val="28"/>
+          <w:szCs w:val="28"/>
+        </w:rPr>
+        <w:t>(</w:t>
+      </w:r>
+      <w:r>
+        <w:rPr>
+          <w:rFonts w:ascii="Consolas" w:hAnsi="Consolas" w:cs="Consolas"/>
+          <w:b/>
+          <w:bCs/>
+          <w:color w:val="7F0055"/>
+          <w:sz w:val="24"/>
+          <w:szCs w:val="16"/>
+        </w:rPr>
+        <w:t>int</w:t>
+      </w:r>
+      <w:r>
+        <w:rPr>
+          <w:rFonts w:ascii="Consolas" w:hAnsi="Consolas" w:cs="Consolas"/>
+          <w:color w:val="000000"/>
+          <w:sz w:val="24"/>
+          <w:szCs w:val="16"/>
+        </w:rPr>
+        <w:t xml:space="preserve"> </w:t>
+      </w:r>
+      <w:r>
+        <w:rPr>
+          <w:rFonts w:ascii="Consolas" w:hAnsi="Consolas" w:cs="Consolas"/>
+          <w:color w:val="6A3E3E"/>
+          <w:sz w:val="24"/>
+          <w:szCs w:val="16"/>
+        </w:rPr>
+        <w:t>assento</w:t>
+      </w:r>
+      <w:r>
+        <w:rPr>
+          <w:rFonts w:ascii="Consolas" w:hAnsi="Consolas" w:cs="Consolas"/>
+          <w:color w:val="000000"/>
+          <w:sz w:val="24"/>
+          <w:szCs w:val="16"/>
+        </w:rPr>
+        <w:t xml:space="preserve">, </w:t>
+      </w:r>
+      <w:r>
+        <w:rPr>
+          <w:rFonts w:ascii="Consolas" w:hAnsi="Consolas" w:cs="Consolas"/>
+          <w:b/>
+          <w:bCs/>
+          <w:color w:val="7F0055"/>
+          <w:sz w:val="24"/>
+          <w:szCs w:val="16"/>
+        </w:rPr>
+        <w:t>int</w:t>
+      </w:r>
+      <w:r>
+        <w:rPr>
+          <w:rFonts w:ascii="Consolas" w:hAnsi="Consolas" w:cs="Consolas"/>
+          <w:color w:val="000000"/>
+          <w:sz w:val="24"/>
+          <w:szCs w:val="16"/>
+        </w:rPr>
+        <w:t xml:space="preserve"> </w:t>
+      </w:r>
+      <w:r>
+        <w:rPr>
+          <w:rFonts w:ascii="Consolas" w:hAnsi="Consolas" w:cs="Consolas"/>
+          <w:color w:val="6A3E3E"/>
+          <w:sz w:val="24"/>
+          <w:szCs w:val="16"/>
+        </w:rPr>
+        <w:t>id</w:t>
+      </w:r>
+      <w:r>
+        <w:rPr>
+          <w:sz w:val="28"/>
+          <w:szCs w:val="28"/>
+        </w:rPr>
+        <w:t>)</w:t>
+      </w:r>
+    </w:p>
+    <w:p>
+      <w:pPr>
+        <w:autoSpaceDE w:val="0"/>
+        <w:autoSpaceDN w:val="0"/>
+        <w:adjustRightInd w:val="0"/>
+        <w:spacing w:after="0" w:line="240" w:lineRule="auto"/>
+        <w:ind w:left="709"/>
+        <w:rPr>
+          <w:sz w:val="28"/>
+          <w:szCs w:val="28"/>
+        </w:rPr>
+      </w:pPr>
+      <w:r>
+        <w:rPr>
+          <w:sz w:val="28"/>
+          <w:szCs w:val="28"/>
+        </w:rPr>
+        <w:t xml:space="preserve">Libera um assento dado se o id for igual ao id </w:t>
+      </w:r>
+      <w:r>
+        <w:rPr>
+          <w:sz w:val="28"/>
+          <w:szCs w:val="28"/>
+        </w:rPr>
+        <w:t>do</w:t>
+      </w:r>
+      <w:r>
+        <w:rPr>
+          <w:sz w:val="28"/>
+          <w:szCs w:val="28"/>
+        </w:rPr>
+        <w:t xml:space="preserve"> thread que o alocou.</w:t>
+      </w:r>
+    </w:p>
+    <w:p>
+      <w:pPr>
+        <w:autoSpaceDE w:val="0"/>
+        <w:autoSpaceDN w:val="0"/>
+        <w:adjustRightInd w:val="0"/>
+        <w:spacing w:after="0" w:line="240" w:lineRule="auto"/>
+        <w:ind w:left="709"/>
+        <w:rPr>
+          <w:sz w:val="28"/>
+          <w:szCs w:val="28"/>
+        </w:rPr>
+      </w:pPr>
+      <w:r>
+        <w:rPr>
+          <w:sz w:val="28"/>
+          <w:szCs w:val="28"/>
+        </w:rPr>
+        <w:t>@param assento Número do assento a ser desalocado</w:t>
+      </w:r>
+    </w:p>
+    <w:p>
+      <w:pPr>
+        <w:autoSpaceDE w:val="0"/>
+        <w:autoSpaceDN w:val="0"/>
+        <w:adjustRightInd w:val="0"/>
+        <w:spacing w:after="0" w:line="240" w:lineRule="auto"/>
+        <w:ind w:left="709"/>
+        <w:rPr>
+          <w:sz w:val="28"/>
+          <w:szCs w:val="28"/>
+        </w:rPr>
+      </w:pPr>
+      <w:r>
+        <w:rPr>
+          <w:sz w:val="28"/>
+          <w:szCs w:val="28"/>
+        </w:rPr>
+        <w:t xml:space="preserve">@param ID </w:t>
+      </w:r>
+      <w:r>
+        <w:rPr>
+          <w:sz w:val="28"/>
+          <w:szCs w:val="28"/>
+        </w:rPr>
+        <w:t>do thread</w:t>
+      </w:r>
+      <w:r>
+        <w:rPr>
+          <w:sz w:val="28"/>
+          <w:szCs w:val="28"/>
+        </w:rPr>
+        <w:t xml:space="preserve"> que alocou o assento</w:t>
+      </w:r>
+    </w:p>
+    <w:p>
+      <w:pPr>
+        <w:autoSpaceDE w:val="0"/>
+        <w:autoSpaceDN w:val="0"/>
+        <w:adjustRightInd w:val="0"/>
+        <w:spacing w:after="0" w:line="240" w:lineRule="auto"/>
+        <w:ind w:left="709"/>
+        <w:rPr>
+          <w:sz w:val="28"/>
+          <w:szCs w:val="28"/>
+        </w:rPr>
+      </w:pPr>
+      <w:r>
+        <w:rPr>
+          <w:sz w:val="28"/>
+          <w:szCs w:val="28"/>
+        </w:rPr>
+        <w:t>@return 0 - se o assento não for desalocado.</w:t>
+      </w:r>
+      <w:r>
+        <w:rPr>
+          <w:sz w:val="28"/>
+          <w:szCs w:val="28"/>
+        </w:rPr>
+        <w:t xml:space="preserve"> return </w:t>
+      </w:r>
+      <w:r>
+        <w:rPr>
+          <w:sz w:val="28"/>
+          <w:szCs w:val="28"/>
+        </w:rPr>
+        <w:t>1 - se o assento for desalocado.</w:t>
+      </w:r>
+    </w:p>
+    <w:p>
+      <w:pPr>
+        <w:autoSpaceDE w:val="0"/>
+        <w:autoSpaceDN w:val="0"/>
+        <w:adjustRightInd w:val="0"/>
+        <w:spacing w:after="0" w:line="240" w:lineRule="auto"/>
+        <w:ind w:left="709"/>
+        <w:rPr>
+          <w:sz w:val="28"/>
+          <w:szCs w:val="28"/>
+        </w:rPr>
+      </w:pPr>
+    </w:p>
+    <w:p>
+      <w:pPr>
+        <w:ind w:left="360"/>
+        <w:rPr>
+          <w:sz w:val="28"/>
+          <w:szCs w:val="28"/>
+        </w:rPr>
+      </w:pPr>
+      <w:r>
+        <w:rPr>
+          <w:b/>
+          <w:sz w:val="28"/>
+          <w:szCs w:val="28"/>
+        </w:rPr>
+        <w:t>fazString</w:t>
+      </w:r>
+      <w:r>
+        <w:rPr>
+          <w:sz w:val="28"/>
+          <w:szCs w:val="28"/>
+        </w:rPr>
+        <w:t xml:space="preserve"> ()</w:t>
+      </w:r>
+    </w:p>
+    <w:p>
+      <w:pPr>
+        <w:ind w:left="709" w:hanging="1"/>
+        <w:rPr>
+          <w:sz w:val="28"/>
+          <w:szCs w:val="28"/>
+        </w:rPr>
+      </w:pPr>
+      <w:r>
+        <w:rPr>
+          <w:sz w:val="28"/>
+          <w:szCs w:val="28"/>
+        </w:rPr>
+        <w:t>T</w:t>
+      </w:r>
+      <w:r>
+        <w:rPr>
+          <w:sz w:val="28"/>
+          <w:szCs w:val="28"/>
+        </w:rPr>
+        <w:t xml:space="preserve">ransforma o mapa de assentos em uma </w:t>
+      </w:r>
+      <w:proofErr w:type="spellStart"/>
+      <w:r>
+        <w:rPr>
+          <w:sz w:val="28"/>
+          <w:szCs w:val="28"/>
+        </w:rPr>
+        <w:t>String</w:t>
+      </w:r>
+      <w:proofErr w:type="spellEnd"/>
+      <w:r>
+        <w:rPr>
+          <w:sz w:val="28"/>
+          <w:szCs w:val="28"/>
+        </w:rPr>
+        <w:t xml:space="preserve"> p</w:t>
+      </w:r>
+      <w:r>
+        <w:rPr>
+          <w:sz w:val="28"/>
+          <w:szCs w:val="28"/>
+        </w:rPr>
+        <w:t>a</w:t>
+      </w:r>
+      <w:r>
+        <w:rPr>
+          <w:sz w:val="28"/>
+          <w:szCs w:val="28"/>
+        </w:rPr>
+        <w:t>ra ser usado no log</w:t>
+      </w:r>
+      <w:r>
+        <w:rPr>
+          <w:sz w:val="28"/>
+          <w:szCs w:val="28"/>
+        </w:rPr>
+        <w:t>.</w:t>
+      </w:r>
+    </w:p>
+    <w:p>
+      <w:pPr>
+        <w:autoSpaceDE w:val="0"/>
+        <w:autoSpaceDN w:val="0"/>
+        <w:adjustRightInd w:val="0"/>
+        <w:spacing w:after="0" w:line="240" w:lineRule="auto"/>
+        <w:ind w:left="709" w:hanging="425"/>
+        <w:rPr>
+          <w:sz w:val="28"/>
+          <w:szCs w:val="28"/>
+        </w:rPr>
+      </w:pPr>
+      <w:r>
+        <w:rPr>
+          <w:sz w:val="28"/>
+          <w:szCs w:val="28"/>
+        </w:rPr>
+        <w:tab/>
+      </w:r>
+    </w:p>
+    <w:p>
+      <w:pPr>
+        <w:ind w:left="360"/>
+        <w:rPr>
+          <w:sz w:val="28"/>
+          <w:szCs w:val="28"/>
+        </w:rPr>
+      </w:pPr>
+      <w:r>
+        <w:rPr>
+          <w:b/>
+          <w:sz w:val="28"/>
+          <w:szCs w:val="28"/>
+        </w:rPr>
+        <w:t>inicializaBuffer</w:t>
+      </w:r>
+      <w:r>
+        <w:rPr>
+          <w:b/>
+          <w:sz w:val="28"/>
+          <w:szCs w:val="28"/>
+        </w:rPr>
+        <w:t xml:space="preserve"> </w:t>
+      </w:r>
+      <w:r>
+        <w:rPr>
+          <w:sz w:val="28"/>
+          <w:szCs w:val="28"/>
+        </w:rPr>
+        <w:t>()</w:t>
+      </w:r>
+    </w:p>
+    <w:p>
+      <w:pPr>
+        <w:ind w:left="360"/>
+        <w:rPr>
+          <w:sz w:val="28"/>
+          <w:szCs w:val="28"/>
+        </w:rPr>
+      </w:pPr>
+      <w:r>
+        <w:rPr>
+          <w:sz w:val="28"/>
+          <w:szCs w:val="28"/>
+        </w:rPr>
+        <w:tab/>
+      </w:r>
+      <w:r>
+        <w:rPr>
+          <w:sz w:val="28"/>
+          <w:szCs w:val="28"/>
+        </w:rPr>
+        <w:t>abre o arquivo de texto p</w:t>
+      </w:r>
+      <w:r>
+        <w:rPr>
+          <w:sz w:val="28"/>
+          <w:szCs w:val="28"/>
+        </w:rPr>
+        <w:t>a</w:t>
+      </w:r>
+      <w:r>
+        <w:rPr>
+          <w:sz w:val="28"/>
+          <w:szCs w:val="28"/>
+        </w:rPr>
+        <w:t>ra escrita</w:t>
+      </w:r>
+    </w:p>
+    <w:p>
+      <w:pPr>
+        <w:autoSpaceDE w:val="0"/>
+        <w:autoSpaceDN w:val="0"/>
+        <w:adjustRightInd w:val="0"/>
+        <w:spacing w:after="0" w:line="240" w:lineRule="auto"/>
+        <w:rPr>
+          <w:sz w:val="28"/>
+          <w:szCs w:val="28"/>
+        </w:rPr>
+      </w:pPr>
+      <w:r>
+        <w:rPr>
+          <w:sz w:val="28"/>
+          <w:szCs w:val="28"/>
+        </w:rPr>
+        <w:tab/>
+      </w:r>
+    </w:p>
+    <w:p>
+      <w:pPr>
+        <w:ind w:left="360"/>
+        <w:rPr>
+          <w:sz w:val="28"/>
+          <w:szCs w:val="28"/>
+          <w:lang w:val="en-US"/>
+        </w:rPr>
+      </w:pPr>
+      <w:r>
+        <w:rPr>
+          <w:b/>
+          <w:sz w:val="28"/>
+          <w:szCs w:val="28"/>
+          <w:lang w:val="en-US"/>
+        </w:rPr>
+        <w:t xml:space="preserve">buffer </w:t>
+      </w:r>
+      <w:r>
+        <w:rPr>
+          <w:sz w:val="28"/>
+          <w:szCs w:val="28"/>
+          <w:lang w:val="en-US"/>
+        </w:rPr>
+        <w:t>(</w:t>
+      </w:r>
+      <w:r>
+        <w:rPr>
+          <w:rFonts w:ascii="Consolas" w:hAnsi="Consolas" w:cs="Consolas"/>
+          <w:b/>
+          <w:bCs/>
+          <w:color w:val="7F0055"/>
+          <w:sz w:val="24"/>
+          <w:szCs w:val="16"/>
+          <w:lang w:val="en-US"/>
+        </w:rPr>
+        <w:t>int</w:t>
+      </w:r>
+      <w:r>
+        <w:rPr>
+          <w:rFonts w:ascii="Consolas" w:hAnsi="Consolas" w:cs="Consolas"/>
+          <w:color w:val="000000"/>
+          <w:sz w:val="24"/>
+          <w:szCs w:val="16"/>
+          <w:lang w:val="en-US"/>
+        </w:rPr>
+        <w:t xml:space="preserve"> </w:t>
+      </w:r>
+      <w:r>
+        <w:rPr>
+          <w:rFonts w:ascii="Consolas" w:hAnsi="Consolas" w:cs="Consolas"/>
+          <w:color w:val="6A3E3E"/>
+          <w:sz w:val="24"/>
+          <w:szCs w:val="16"/>
+          <w:lang w:val="en-US"/>
+        </w:rPr>
+        <w:t>codigo</w:t>
+      </w:r>
+      <w:r>
+        <w:rPr>
+          <w:rFonts w:ascii="Consolas" w:hAnsi="Consolas" w:cs="Consolas"/>
+          <w:color w:val="000000"/>
+          <w:sz w:val="24"/>
+          <w:szCs w:val="16"/>
+          <w:lang w:val="en-US"/>
+        </w:rPr>
+        <w:t xml:space="preserve">, </w:t>
+      </w:r>
+      <w:r>
+        <w:rPr>
+          <w:rFonts w:ascii="Consolas" w:hAnsi="Consolas" w:cs="Consolas"/>
+          <w:b/>
+          <w:bCs/>
+          <w:color w:val="7F0055"/>
+          <w:sz w:val="24"/>
+          <w:szCs w:val="16"/>
+          <w:lang w:val="en-US"/>
+        </w:rPr>
+        <w:t>int</w:t>
+      </w:r>
+      <w:r>
+        <w:rPr>
+          <w:rFonts w:ascii="Consolas" w:hAnsi="Consolas" w:cs="Consolas"/>
+          <w:color w:val="000000"/>
+          <w:sz w:val="24"/>
+          <w:szCs w:val="16"/>
+          <w:lang w:val="en-US"/>
+        </w:rPr>
+        <w:t xml:space="preserve"> </w:t>
+      </w:r>
+      <w:r>
+        <w:rPr>
+          <w:rFonts w:ascii="Consolas" w:hAnsi="Consolas" w:cs="Consolas"/>
+          <w:color w:val="6A3E3E"/>
+          <w:sz w:val="24"/>
+          <w:szCs w:val="16"/>
+          <w:lang w:val="en-US"/>
+        </w:rPr>
+        <w:t>id_thread</w:t>
+      </w:r>
+      <w:r>
+        <w:rPr>
+          <w:rFonts w:ascii="Consolas" w:hAnsi="Consolas" w:cs="Consolas"/>
+          <w:color w:val="000000"/>
+          <w:sz w:val="24"/>
+          <w:szCs w:val="16"/>
+          <w:lang w:val="en-US"/>
+        </w:rPr>
+        <w:t xml:space="preserve">, </w:t>
+      </w:r>
+      <w:r>
+        <w:rPr>
+          <w:rFonts w:ascii="Consolas" w:hAnsi="Consolas" w:cs="Consolas"/>
+          <w:b/>
+          <w:bCs/>
+          <w:color w:val="7F0055"/>
+          <w:sz w:val="24"/>
+          <w:szCs w:val="16"/>
+          <w:lang w:val="en-US"/>
+        </w:rPr>
+        <w:t>int</w:t>
+      </w:r>
+      <w:r>
+        <w:rPr>
+          <w:rFonts w:ascii="Consolas" w:hAnsi="Consolas" w:cs="Consolas"/>
+          <w:color w:val="000000"/>
+          <w:sz w:val="24"/>
+          <w:szCs w:val="16"/>
+          <w:lang w:val="en-US"/>
+        </w:rPr>
+        <w:t xml:space="preserve"> </w:t>
+      </w:r>
+      <w:r>
+        <w:rPr>
+          <w:rFonts w:ascii="Consolas" w:hAnsi="Consolas" w:cs="Consolas"/>
+          <w:color w:val="6A3E3E"/>
+          <w:sz w:val="24"/>
+          <w:szCs w:val="16"/>
+          <w:lang w:val="en-US"/>
+        </w:rPr>
+        <w:t>assento</w:t>
+      </w:r>
+      <w:r>
+        <w:rPr>
+          <w:sz w:val="28"/>
+          <w:szCs w:val="28"/>
+          <w:lang w:val="en-US"/>
+        </w:rPr>
+        <w:t>)</w:t>
+      </w:r>
+    </w:p>
+    <w:p>
+      <w:pPr>
+        <w:ind w:left="360"/>
+        <w:rPr>
+          <w:sz w:val="28"/>
+          <w:szCs w:val="28"/>
+          <w:lang w:val="en-US"/>
+        </w:rPr>
+      </w:pPr>
+      <w:r>
+        <w:rPr>
+          <w:sz w:val="28"/>
+          <w:szCs w:val="28"/>
+          <w:lang w:val="en-US"/>
+        </w:rPr>
+        <w:tab/>
+        <w:t>Escreve no Log.</w:t>
+      </w:r>
+    </w:p>
+    <w:p>
+      <w:pPr>
+        <w:ind w:left="360"/>
+        <w:rPr>
+          <w:b/>
+          <w:sz w:val="28"/>
+          <w:szCs w:val="28"/>
+          <w:lang w:val="en-US"/>
+        </w:rPr>
+      </w:pPr>
+      <w:r>
+        <w:rPr>
+          <w:sz w:val="28"/>
+          <w:szCs w:val="28"/>
+          <w:lang w:val="en-US"/>
+        </w:rPr>
+        <w:tab/>
+      </w:r>
+      <w:proofErr w:type="spellStart"/>
+      <w:r>
+        <w:rPr>
+          <w:b/>
+          <w:color w:val="FF0000"/>
+          <w:sz w:val="28"/>
+          <w:szCs w:val="28"/>
+          <w:lang w:val="en-US"/>
+        </w:rPr>
+        <w:t>E</w:t>
+      </w:r>
+      <w:r>
+        <w:rPr>
+          <w:b/>
+          <w:color w:val="FF0000"/>
+          <w:sz w:val="28"/>
+          <w:szCs w:val="28"/>
+          <w:lang w:val="en-US"/>
+        </w:rPr>
+        <w:t>xemplo</w:t>
+      </w:r>
+      <w:proofErr w:type="spellEnd"/>
+      <w:r>
+        <w:rPr>
+          <w:b/>
+          <w:color w:val="FF0000"/>
+          <w:sz w:val="28"/>
+          <w:szCs w:val="28"/>
+          <w:lang w:val="en-US"/>
+        </w:rPr>
+        <w:t xml:space="preserve">: </w:t>
+      </w:r>
+      <w:r>
+        <w:rPr>
+          <w:sz w:val="28"/>
+          <w:szCs w:val="28"/>
+          <w:lang w:val="en-US"/>
+        </w:rPr>
+        <w:t>(1, id_thread, t_Assentos)</w:t>
+      </w:r>
+    </w:p>
+    <w:p>
+      <w:pPr>
+        <w:ind w:left="360"/>
+        <w:rPr>
+          <w:sz w:val="28"/>
+          <w:szCs w:val="28"/>
+          <w:lang w:val="en-US"/>
+        </w:rPr>
+      </w:pPr>
+      <w:r>
+        <w:rPr>
+          <w:b/>
+          <w:sz w:val="28"/>
+          <w:szCs w:val="28"/>
+          <w:lang w:val="en-US"/>
+        </w:rPr>
+        <w:t>finalizaBuffer</w:t>
+      </w:r>
+      <w:r>
+        <w:rPr>
+          <w:sz w:val="28"/>
+          <w:szCs w:val="28"/>
+          <w:lang w:val="en-US"/>
+        </w:rPr>
+        <w:t xml:space="preserve"> ()</w:t>
+      </w:r>
+    </w:p>
+    <w:p>
+      <w:pPr>
+        <w:ind w:left="360"/>
+        <w:rPr>
+          <w:sz w:val="28"/>
+          <w:szCs w:val="28"/>
+          <w:lang w:val="en-US"/>
+        </w:rPr>
+      </w:pPr>
+      <w:r>
+        <w:rPr>
+          <w:sz w:val="28"/>
+          <w:szCs w:val="28"/>
+          <w:lang w:val="en-US"/>
+        </w:rPr>
+        <w:tab/>
+      </w:r>
+      <w:r>
+        <w:rPr>
+          <w:sz w:val="28"/>
+          <w:szCs w:val="28"/>
+          <w:lang w:val="en-US"/>
+        </w:rPr>
+        <w:t>fecha o arquivo no final da execução, ou seja, salva o log</w:t>
+      </w:r>
+    </w:p>
+    <w:p>
+      <w:pPr>
+        <w:ind w:left="360"/>
+        <w:rPr>
+          <w:sz w:val="28"/>
+          <w:szCs w:val="28"/>
+        </w:rPr>
+      </w:pPr>
+    </w:p>
+    <w:p>
+      <w:pPr>
+        <w:autoSpaceDE w:val="0"/>
+        <w:autoSpaceDN w:val="0"/>
+        <w:adjustRightInd w:val="0"/>
+        <w:spacing w:after="0" w:line="240" w:lineRule="auto"/>
+        <w:ind w:firstLine="284"/>
+        <w:rPr>
+          <w:sz w:val="44"/>
+          <w:szCs w:val="28"/>
+        </w:rPr>
+      </w:pPr>
+      <w:r>
+        <w:rPr>
+          <w:sz w:val="44"/>
+          <w:szCs w:val="28"/>
+        </w:rPr>
+        <w:tab/>
+      </w:r>
     </w:p>
     <w:sectPr>
-      <w:headerReference w:type="default" r:id="rId11"/>
+      <w:headerReference w:type="default" r:id="rId7"/>
       <w:pgSz w:w="11906" w:h="16838"/>
       <w:pgMar w:top="1417" w:right="1701" w:bottom="1417" w:left="1701" w:header="708" w:footer="708" w:gutter="0"/>
       <w:cols w:space="708"/>
@@ -1242,24 +2718,110 @@
   </w:abstractNum>
   <w:abstractNum w:abstractNumId="1" w15:restartNumberingAfterBreak="0">
     <w:nsid w:val="12643CB6"/>
+    <w:multiLevelType w:val="multilevel"/>
+    <w:tmpl w:val="0416001F"/>
+    <w:lvl w:ilvl="0">
+      <w:start w:val="1"/>
+      <w:numFmt w:val="decimal"/>
+      <w:lvlText w:val="%1."/>
+      <w:lvlJc w:val="left"/>
+      <w:pPr>
+        <w:ind w:left="360" w:hanging="360"/>
+      </w:pPr>
+    </w:lvl>
+    <w:lvl w:ilvl="1">
+      <w:start w:val="1"/>
+      <w:numFmt w:val="decimal"/>
+      <w:lvlText w:val="%1.%2."/>
+      <w:lvlJc w:val="left"/>
+      <w:pPr>
+        <w:ind w:left="792" w:hanging="432"/>
+      </w:pPr>
+    </w:lvl>
+    <w:lvl w:ilvl="2">
+      <w:start w:val="1"/>
+      <w:numFmt w:val="decimal"/>
+      <w:lvlText w:val="%1.%2.%3."/>
+      <w:lvlJc w:val="left"/>
+      <w:pPr>
+        <w:ind w:left="1224" w:hanging="504"/>
+      </w:pPr>
+    </w:lvl>
+    <w:lvl w:ilvl="3">
+      <w:start w:val="1"/>
+      <w:numFmt w:val="decimal"/>
+      <w:lvlText w:val="%1.%2.%3.%4."/>
+      <w:lvlJc w:val="left"/>
+      <w:pPr>
+        <w:ind w:left="1728" w:hanging="648"/>
+      </w:pPr>
+    </w:lvl>
+    <w:lvl w:ilvl="4">
+      <w:start w:val="1"/>
+      <w:numFmt w:val="decimal"/>
+      <w:lvlText w:val="%1.%2.%3.%4.%5."/>
+      <w:lvlJc w:val="left"/>
+      <w:pPr>
+        <w:ind w:left="2232" w:hanging="792"/>
+      </w:pPr>
+    </w:lvl>
+    <w:lvl w:ilvl="5">
+      <w:start w:val="1"/>
+      <w:numFmt w:val="decimal"/>
+      <w:lvlText w:val="%1.%2.%3.%4.%5.%6."/>
+      <w:lvlJc w:val="left"/>
+      <w:pPr>
+        <w:ind w:left="2736" w:hanging="936"/>
+      </w:pPr>
+    </w:lvl>
+    <w:lvl w:ilvl="6">
+      <w:start w:val="1"/>
+      <w:numFmt w:val="decimal"/>
+      <w:lvlText w:val="%1.%2.%3.%4.%5.%6.%7."/>
+      <w:lvlJc w:val="left"/>
+      <w:pPr>
+        <w:ind w:left="3240" w:hanging="1080"/>
+      </w:pPr>
+    </w:lvl>
+    <w:lvl w:ilvl="7">
+      <w:start w:val="1"/>
+      <w:numFmt w:val="decimal"/>
+      <w:lvlText w:val="%1.%2.%3.%4.%5.%6.%7.%8."/>
+      <w:lvlJc w:val="left"/>
+      <w:pPr>
+        <w:ind w:left="3744" w:hanging="1224"/>
+      </w:pPr>
+    </w:lvl>
+    <w:lvl w:ilvl="8">
+      <w:start w:val="1"/>
+      <w:numFmt w:val="decimal"/>
+      <w:lvlText w:val="%1.%2.%3.%4.%5.%6.%7.%8.%9."/>
+      <w:lvlJc w:val="left"/>
+      <w:pPr>
+        <w:ind w:left="4320" w:hanging="1440"/>
+      </w:pPr>
+    </w:lvl>
+  </w:abstractNum>
+  <w:abstractNum w:abstractNumId="2" w15:restartNumberingAfterBreak="0">
+    <w:nsid w:val="1475069D"/>
     <w:multiLevelType w:val="hybridMultilevel"/>
-    <w:tmpl w:val="3E3CF086"/>
+    <w:tmpl w:val="AEEC34A4"/>
     <w:lvl w:ilvl="0" w:tplc="0416000F">
       <w:start w:val="1"/>
       <w:numFmt w:val="decimal"/>
       <w:lvlText w:val="%1."/>
       <w:lvlJc w:val="left"/>
       <w:pPr>
-        <w:ind w:left="720" w:hanging="360"/>
-      </w:pPr>
-    </w:lvl>
-    <w:lvl w:ilvl="1" w:tplc="04160019">
+        <w:ind w:left="1068" w:hanging="360"/>
+      </w:pPr>
+    </w:lvl>
+    <w:lvl w:ilvl="1" w:tplc="04160019" w:tentative="1">
       <w:start w:val="1"/>
       <w:numFmt w:val="lowerLetter"/>
       <w:lvlText w:val="%2."/>
       <w:lvlJc w:val="left"/>
       <w:pPr>
-        <w:ind w:left="1440" w:hanging="360"/>
+        <w:ind w:left="1788" w:hanging="360"/>
       </w:pPr>
     </w:lvl>
     <w:lvl w:ilvl="2" w:tplc="0416001B" w:tentative="1">
@@ -1268,7 +2830,7 @@
       <w:lvlText w:val="%3."/>
       <w:lvlJc w:val="right"/>
       <w:pPr>
-        <w:ind w:left="2160" w:hanging="180"/>
+        <w:ind w:left="2508" w:hanging="180"/>
       </w:pPr>
     </w:lvl>
     <w:lvl w:ilvl="3" w:tplc="0416000F" w:tentative="1">
@@ -1277,7 +2839,7 @@
       <w:lvlText w:val="%4."/>
       <w:lvlJc w:val="left"/>
       <w:pPr>
-        <w:ind w:left="2880" w:hanging="360"/>
+        <w:ind w:left="3228" w:hanging="360"/>
       </w:pPr>
     </w:lvl>
     <w:lvl w:ilvl="4" w:tplc="04160019" w:tentative="1">
@@ -1286,7 +2848,7 @@
       <w:lvlText w:val="%5."/>
       <w:lvlJc w:val="left"/>
       <w:pPr>
-        <w:ind w:left="3600" w:hanging="360"/>
+        <w:ind w:left="3948" w:hanging="360"/>
       </w:pPr>
     </w:lvl>
     <w:lvl w:ilvl="5" w:tplc="0416001B" w:tentative="1">
@@ -1295,7 +2857,7 @@
       <w:lvlText w:val="%6."/>
       <w:lvlJc w:val="right"/>
       <w:pPr>
-        <w:ind w:left="4320" w:hanging="180"/>
+        <w:ind w:left="4668" w:hanging="180"/>
       </w:pPr>
     </w:lvl>
     <w:lvl w:ilvl="6" w:tplc="0416000F" w:tentative="1">
@@ -1304,7 +2866,7 @@
       <w:lvlText w:val="%7."/>
       <w:lvlJc w:val="left"/>
       <w:pPr>
-        <w:ind w:left="5040" w:hanging="360"/>
+        <w:ind w:left="5388" w:hanging="360"/>
       </w:pPr>
     </w:lvl>
     <w:lvl w:ilvl="7" w:tplc="04160019" w:tentative="1">
@@ -1313,7 +2875,7 @@
       <w:lvlText w:val="%8."/>
       <w:lvlJc w:val="left"/>
       <w:pPr>
-        <w:ind w:left="5760" w:hanging="360"/>
+        <w:ind w:left="6108" w:hanging="360"/>
       </w:pPr>
     </w:lvl>
     <w:lvl w:ilvl="8" w:tplc="0416001B" w:tentative="1">
@@ -1322,7 +2884,532 @@
       <w:lvlText w:val="%9."/>
       <w:lvlJc w:val="right"/>
       <w:pPr>
-        <w:ind w:left="6480" w:hanging="180"/>
+        <w:ind w:left="6828" w:hanging="180"/>
+      </w:pPr>
+    </w:lvl>
+  </w:abstractNum>
+  <w:abstractNum w:abstractNumId="3" w15:restartNumberingAfterBreak="0">
+    <w:nsid w:val="236A5B81"/>
+    <w:multiLevelType w:val="multilevel"/>
+    <w:tmpl w:val="0416001F"/>
+    <w:lvl w:ilvl="0">
+      <w:start w:val="1"/>
+      <w:numFmt w:val="decimal"/>
+      <w:lvlText w:val="%1."/>
+      <w:lvlJc w:val="left"/>
+      <w:pPr>
+        <w:ind w:left="360" w:hanging="360"/>
+      </w:pPr>
+    </w:lvl>
+    <w:lvl w:ilvl="1">
+      <w:start w:val="1"/>
+      <w:numFmt w:val="decimal"/>
+      <w:lvlText w:val="%1.%2."/>
+      <w:lvlJc w:val="left"/>
+      <w:pPr>
+        <w:ind w:left="792" w:hanging="432"/>
+      </w:pPr>
+    </w:lvl>
+    <w:lvl w:ilvl="2">
+      <w:start w:val="1"/>
+      <w:numFmt w:val="decimal"/>
+      <w:lvlText w:val="%1.%2.%3."/>
+      <w:lvlJc w:val="left"/>
+      <w:pPr>
+        <w:ind w:left="1224" w:hanging="504"/>
+      </w:pPr>
+    </w:lvl>
+    <w:lvl w:ilvl="3">
+      <w:start w:val="1"/>
+      <w:numFmt w:val="decimal"/>
+      <w:lvlText w:val="%1.%2.%3.%4."/>
+      <w:lvlJc w:val="left"/>
+      <w:pPr>
+        <w:ind w:left="1728" w:hanging="648"/>
+      </w:pPr>
+    </w:lvl>
+    <w:lvl w:ilvl="4">
+      <w:start w:val="1"/>
+      <w:numFmt w:val="decimal"/>
+      <w:lvlText w:val="%1.%2.%3.%4.%5."/>
+      <w:lvlJc w:val="left"/>
+      <w:pPr>
+        <w:ind w:left="2232" w:hanging="792"/>
+      </w:pPr>
+    </w:lvl>
+    <w:lvl w:ilvl="5">
+      <w:start w:val="1"/>
+      <w:numFmt w:val="decimal"/>
+      <w:lvlText w:val="%1.%2.%3.%4.%5.%6."/>
+      <w:lvlJc w:val="left"/>
+      <w:pPr>
+        <w:ind w:left="2736" w:hanging="936"/>
+      </w:pPr>
+    </w:lvl>
+    <w:lvl w:ilvl="6">
+      <w:start w:val="1"/>
+      <w:numFmt w:val="decimal"/>
+      <w:lvlText w:val="%1.%2.%3.%4.%5.%6.%7."/>
+      <w:lvlJc w:val="left"/>
+      <w:pPr>
+        <w:ind w:left="3240" w:hanging="1080"/>
+      </w:pPr>
+    </w:lvl>
+    <w:lvl w:ilvl="7">
+      <w:start w:val="1"/>
+      <w:numFmt w:val="decimal"/>
+      <w:lvlText w:val="%1.%2.%3.%4.%5.%6.%7.%8."/>
+      <w:lvlJc w:val="left"/>
+      <w:pPr>
+        <w:ind w:left="3744" w:hanging="1224"/>
+      </w:pPr>
+    </w:lvl>
+    <w:lvl w:ilvl="8">
+      <w:start w:val="1"/>
+      <w:numFmt w:val="decimal"/>
+      <w:lvlText w:val="%1.%2.%3.%4.%5.%6.%7.%8.%9."/>
+      <w:lvlJc w:val="left"/>
+      <w:pPr>
+        <w:ind w:left="4320" w:hanging="1440"/>
+      </w:pPr>
+    </w:lvl>
+  </w:abstractNum>
+  <w:abstractNum w:abstractNumId="4" w15:restartNumberingAfterBreak="0">
+    <w:nsid w:val="3E3127E1"/>
+    <w:multiLevelType w:val="hybridMultilevel"/>
+    <w:tmpl w:val="FC248AB0"/>
+    <w:lvl w:ilvl="0" w:tplc="6B4EFA40">
+      <w:start w:val="3"/>
+      <w:numFmt w:val="decimal"/>
+      <w:lvlText w:val="%1"/>
+      <w:lvlJc w:val="left"/>
+      <w:pPr>
+        <w:ind w:left="1816" w:hanging="360"/>
+      </w:pPr>
+      <w:rPr>
+        <w:rFonts w:hint="default"/>
+      </w:rPr>
+    </w:lvl>
+    <w:lvl w:ilvl="1" w:tplc="04160019">
+      <w:start w:val="1"/>
+      <w:numFmt w:val="lowerLetter"/>
+      <w:lvlText w:val="%2."/>
+      <w:lvlJc w:val="left"/>
+      <w:pPr>
+        <w:ind w:left="2536" w:hanging="360"/>
+      </w:pPr>
+    </w:lvl>
+    <w:lvl w:ilvl="2" w:tplc="0416001B" w:tentative="1">
+      <w:start w:val="1"/>
+      <w:numFmt w:val="lowerRoman"/>
+      <w:lvlText w:val="%3."/>
+      <w:lvlJc w:val="right"/>
+      <w:pPr>
+        <w:ind w:left="3256" w:hanging="180"/>
+      </w:pPr>
+    </w:lvl>
+    <w:lvl w:ilvl="3" w:tplc="0416000F" w:tentative="1">
+      <w:start w:val="1"/>
+      <w:numFmt w:val="decimal"/>
+      <w:lvlText w:val="%4."/>
+      <w:lvlJc w:val="left"/>
+      <w:pPr>
+        <w:ind w:left="3976" w:hanging="360"/>
+      </w:pPr>
+    </w:lvl>
+    <w:lvl w:ilvl="4" w:tplc="04160019" w:tentative="1">
+      <w:start w:val="1"/>
+      <w:numFmt w:val="lowerLetter"/>
+      <w:lvlText w:val="%5."/>
+      <w:lvlJc w:val="left"/>
+      <w:pPr>
+        <w:ind w:left="4696" w:hanging="360"/>
+      </w:pPr>
+    </w:lvl>
+    <w:lvl w:ilvl="5" w:tplc="0416001B" w:tentative="1">
+      <w:start w:val="1"/>
+      <w:numFmt w:val="lowerRoman"/>
+      <w:lvlText w:val="%6."/>
+      <w:lvlJc w:val="right"/>
+      <w:pPr>
+        <w:ind w:left="5416" w:hanging="180"/>
+      </w:pPr>
+    </w:lvl>
+    <w:lvl w:ilvl="6" w:tplc="0416000F" w:tentative="1">
+      <w:start w:val="1"/>
+      <w:numFmt w:val="decimal"/>
+      <w:lvlText w:val="%7."/>
+      <w:lvlJc w:val="left"/>
+      <w:pPr>
+        <w:ind w:left="6136" w:hanging="360"/>
+      </w:pPr>
+    </w:lvl>
+    <w:lvl w:ilvl="7" w:tplc="04160019" w:tentative="1">
+      <w:start w:val="1"/>
+      <w:numFmt w:val="lowerLetter"/>
+      <w:lvlText w:val="%8."/>
+      <w:lvlJc w:val="left"/>
+      <w:pPr>
+        <w:ind w:left="6856" w:hanging="360"/>
+      </w:pPr>
+    </w:lvl>
+    <w:lvl w:ilvl="8" w:tplc="0416001B" w:tentative="1">
+      <w:start w:val="1"/>
+      <w:numFmt w:val="lowerRoman"/>
+      <w:lvlText w:val="%9."/>
+      <w:lvlJc w:val="right"/>
+      <w:pPr>
+        <w:ind w:left="7576" w:hanging="180"/>
+      </w:pPr>
+    </w:lvl>
+  </w:abstractNum>
+  <w:abstractNum w:abstractNumId="5" w15:restartNumberingAfterBreak="0">
+    <w:nsid w:val="41DD7753"/>
+    <w:multiLevelType w:val="multilevel"/>
+    <w:tmpl w:val="0416001F"/>
+    <w:lvl w:ilvl="0">
+      <w:start w:val="1"/>
+      <w:numFmt w:val="decimal"/>
+      <w:lvlText w:val="%1."/>
+      <w:lvlJc w:val="left"/>
+      <w:pPr>
+        <w:ind w:left="360" w:hanging="360"/>
+      </w:pPr>
+    </w:lvl>
+    <w:lvl w:ilvl="1">
+      <w:start w:val="1"/>
+      <w:numFmt w:val="decimal"/>
+      <w:lvlText w:val="%1.%2."/>
+      <w:lvlJc w:val="left"/>
+      <w:pPr>
+        <w:ind w:left="792" w:hanging="432"/>
+      </w:pPr>
+    </w:lvl>
+    <w:lvl w:ilvl="2">
+      <w:start w:val="1"/>
+      <w:numFmt w:val="decimal"/>
+      <w:lvlText w:val="%1.%2.%3."/>
+      <w:lvlJc w:val="left"/>
+      <w:pPr>
+        <w:ind w:left="1224" w:hanging="504"/>
+      </w:pPr>
+    </w:lvl>
+    <w:lvl w:ilvl="3">
+      <w:start w:val="1"/>
+      <w:numFmt w:val="decimal"/>
+      <w:lvlText w:val="%1.%2.%3.%4."/>
+      <w:lvlJc w:val="left"/>
+      <w:pPr>
+        <w:ind w:left="1728" w:hanging="648"/>
+      </w:pPr>
+    </w:lvl>
+    <w:lvl w:ilvl="4">
+      <w:start w:val="1"/>
+      <w:numFmt w:val="decimal"/>
+      <w:lvlText w:val="%1.%2.%3.%4.%5."/>
+      <w:lvlJc w:val="left"/>
+      <w:pPr>
+        <w:ind w:left="2232" w:hanging="792"/>
+      </w:pPr>
+    </w:lvl>
+    <w:lvl w:ilvl="5">
+      <w:start w:val="1"/>
+      <w:numFmt w:val="decimal"/>
+      <w:lvlText w:val="%1.%2.%3.%4.%5.%6."/>
+      <w:lvlJc w:val="left"/>
+      <w:pPr>
+        <w:ind w:left="2736" w:hanging="936"/>
+      </w:pPr>
+    </w:lvl>
+    <w:lvl w:ilvl="6">
+      <w:start w:val="1"/>
+      <w:numFmt w:val="decimal"/>
+      <w:lvlText w:val="%1.%2.%3.%4.%5.%6.%7."/>
+      <w:lvlJc w:val="left"/>
+      <w:pPr>
+        <w:ind w:left="3240" w:hanging="1080"/>
+      </w:pPr>
+    </w:lvl>
+    <w:lvl w:ilvl="7">
+      <w:start w:val="1"/>
+      <w:numFmt w:val="decimal"/>
+      <w:lvlText w:val="%1.%2.%3.%4.%5.%6.%7.%8."/>
+      <w:lvlJc w:val="left"/>
+      <w:pPr>
+        <w:ind w:left="3744" w:hanging="1224"/>
+      </w:pPr>
+    </w:lvl>
+    <w:lvl w:ilvl="8">
+      <w:start w:val="1"/>
+      <w:numFmt w:val="decimal"/>
+      <w:lvlText w:val="%1.%2.%3.%4.%5.%6.%7.%8.%9."/>
+      <w:lvlJc w:val="left"/>
+      <w:pPr>
+        <w:ind w:left="4320" w:hanging="1440"/>
+      </w:pPr>
+    </w:lvl>
+  </w:abstractNum>
+  <w:abstractNum w:abstractNumId="6" w15:restartNumberingAfterBreak="0">
+    <w:nsid w:val="581D1289"/>
+    <w:multiLevelType w:val="hybridMultilevel"/>
+    <w:tmpl w:val="F63E45EA"/>
+    <w:lvl w:ilvl="0" w:tplc="B86A473A">
+      <w:start w:val="4"/>
+      <w:numFmt w:val="decimal"/>
+      <w:lvlText w:val="%1"/>
+      <w:lvlJc w:val="left"/>
+      <w:pPr>
+        <w:ind w:left="1383" w:hanging="360"/>
+      </w:pPr>
+      <w:rPr>
+        <w:rFonts w:hint="default"/>
+      </w:rPr>
+    </w:lvl>
+    <w:lvl w:ilvl="1" w:tplc="04160019" w:tentative="1">
+      <w:start w:val="1"/>
+      <w:numFmt w:val="lowerLetter"/>
+      <w:lvlText w:val="%2."/>
+      <w:lvlJc w:val="left"/>
+      <w:pPr>
+        <w:ind w:left="2103" w:hanging="360"/>
+      </w:pPr>
+    </w:lvl>
+    <w:lvl w:ilvl="2" w:tplc="0416001B" w:tentative="1">
+      <w:start w:val="1"/>
+      <w:numFmt w:val="lowerRoman"/>
+      <w:lvlText w:val="%3."/>
+      <w:lvlJc w:val="right"/>
+      <w:pPr>
+        <w:ind w:left="2823" w:hanging="180"/>
+      </w:pPr>
+    </w:lvl>
+    <w:lvl w:ilvl="3" w:tplc="0416000F" w:tentative="1">
+      <w:start w:val="1"/>
+      <w:numFmt w:val="decimal"/>
+      <w:lvlText w:val="%4."/>
+      <w:lvlJc w:val="left"/>
+      <w:pPr>
+        <w:ind w:left="3543" w:hanging="360"/>
+      </w:pPr>
+    </w:lvl>
+    <w:lvl w:ilvl="4" w:tplc="04160019" w:tentative="1">
+      <w:start w:val="1"/>
+      <w:numFmt w:val="lowerLetter"/>
+      <w:lvlText w:val="%5."/>
+      <w:lvlJc w:val="left"/>
+      <w:pPr>
+        <w:ind w:left="4263" w:hanging="360"/>
+      </w:pPr>
+    </w:lvl>
+    <w:lvl w:ilvl="5" w:tplc="0416001B" w:tentative="1">
+      <w:start w:val="1"/>
+      <w:numFmt w:val="lowerRoman"/>
+      <w:lvlText w:val="%6."/>
+      <w:lvlJc w:val="right"/>
+      <w:pPr>
+        <w:ind w:left="4983" w:hanging="180"/>
+      </w:pPr>
+    </w:lvl>
+    <w:lvl w:ilvl="6" w:tplc="0416000F" w:tentative="1">
+      <w:start w:val="1"/>
+      <w:numFmt w:val="decimal"/>
+      <w:lvlText w:val="%7."/>
+      <w:lvlJc w:val="left"/>
+      <w:pPr>
+        <w:ind w:left="5703" w:hanging="360"/>
+      </w:pPr>
+    </w:lvl>
+    <w:lvl w:ilvl="7" w:tplc="04160019" w:tentative="1">
+      <w:start w:val="1"/>
+      <w:numFmt w:val="lowerLetter"/>
+      <w:lvlText w:val="%8."/>
+      <w:lvlJc w:val="left"/>
+      <w:pPr>
+        <w:ind w:left="6423" w:hanging="360"/>
+      </w:pPr>
+    </w:lvl>
+    <w:lvl w:ilvl="8" w:tplc="0416001B" w:tentative="1">
+      <w:start w:val="1"/>
+      <w:numFmt w:val="lowerRoman"/>
+      <w:lvlText w:val="%9."/>
+      <w:lvlJc w:val="right"/>
+      <w:pPr>
+        <w:ind w:left="7143" w:hanging="180"/>
+      </w:pPr>
+    </w:lvl>
+  </w:abstractNum>
+  <w:abstractNum w:abstractNumId="7" w15:restartNumberingAfterBreak="0">
+    <w:nsid w:val="5AC45012"/>
+    <w:multiLevelType w:val="hybridMultilevel"/>
+    <w:tmpl w:val="A25C4010"/>
+    <w:lvl w:ilvl="0" w:tplc="1CAEA6EE">
+      <w:start w:val="2"/>
+      <w:numFmt w:val="decimal"/>
+      <w:lvlText w:val="%1"/>
+      <w:lvlJc w:val="left"/>
+      <w:pPr>
+        <w:ind w:left="1816" w:hanging="360"/>
+      </w:pPr>
+      <w:rPr>
+        <w:rFonts w:hint="default"/>
+      </w:rPr>
+    </w:lvl>
+    <w:lvl w:ilvl="1" w:tplc="04160019" w:tentative="1">
+      <w:start w:val="1"/>
+      <w:numFmt w:val="lowerLetter"/>
+      <w:lvlText w:val="%2."/>
+      <w:lvlJc w:val="left"/>
+      <w:pPr>
+        <w:ind w:left="2536" w:hanging="360"/>
+      </w:pPr>
+    </w:lvl>
+    <w:lvl w:ilvl="2" w:tplc="0416001B" w:tentative="1">
+      <w:start w:val="1"/>
+      <w:numFmt w:val="lowerRoman"/>
+      <w:lvlText w:val="%3."/>
+      <w:lvlJc w:val="right"/>
+      <w:pPr>
+        <w:ind w:left="3256" w:hanging="180"/>
+      </w:pPr>
+    </w:lvl>
+    <w:lvl w:ilvl="3" w:tplc="0416000F" w:tentative="1">
+      <w:start w:val="1"/>
+      <w:numFmt w:val="decimal"/>
+      <w:lvlText w:val="%4."/>
+      <w:lvlJc w:val="left"/>
+      <w:pPr>
+        <w:ind w:left="3976" w:hanging="360"/>
+      </w:pPr>
+    </w:lvl>
+    <w:lvl w:ilvl="4" w:tplc="04160019" w:tentative="1">
+      <w:start w:val="1"/>
+      <w:numFmt w:val="lowerLetter"/>
+      <w:lvlText w:val="%5."/>
+      <w:lvlJc w:val="left"/>
+      <w:pPr>
+        <w:ind w:left="4696" w:hanging="360"/>
+      </w:pPr>
+    </w:lvl>
+    <w:lvl w:ilvl="5" w:tplc="0416001B" w:tentative="1">
+      <w:start w:val="1"/>
+      <w:numFmt w:val="lowerRoman"/>
+      <w:lvlText w:val="%6."/>
+      <w:lvlJc w:val="right"/>
+      <w:pPr>
+        <w:ind w:left="5416" w:hanging="180"/>
+      </w:pPr>
+    </w:lvl>
+    <w:lvl w:ilvl="6" w:tplc="0416000F" w:tentative="1">
+      <w:start w:val="1"/>
+      <w:numFmt w:val="decimal"/>
+      <w:lvlText w:val="%7."/>
+      <w:lvlJc w:val="left"/>
+      <w:pPr>
+        <w:ind w:left="6136" w:hanging="360"/>
+      </w:pPr>
+    </w:lvl>
+    <w:lvl w:ilvl="7" w:tplc="04160019" w:tentative="1">
+      <w:start w:val="1"/>
+      <w:numFmt w:val="lowerLetter"/>
+      <w:lvlText w:val="%8."/>
+      <w:lvlJc w:val="left"/>
+      <w:pPr>
+        <w:ind w:left="6856" w:hanging="360"/>
+      </w:pPr>
+    </w:lvl>
+    <w:lvl w:ilvl="8" w:tplc="0416001B" w:tentative="1">
+      <w:start w:val="1"/>
+      <w:numFmt w:val="lowerRoman"/>
+      <w:lvlText w:val="%9."/>
+      <w:lvlJc w:val="right"/>
+      <w:pPr>
+        <w:ind w:left="7576" w:hanging="180"/>
+      </w:pPr>
+    </w:lvl>
+  </w:abstractNum>
+  <w:abstractNum w:abstractNumId="8" w15:restartNumberingAfterBreak="0">
+    <w:nsid w:val="61007B3B"/>
+    <w:multiLevelType w:val="multilevel"/>
+    <w:tmpl w:val="0416001F"/>
+    <w:lvl w:ilvl="0">
+      <w:start w:val="1"/>
+      <w:numFmt w:val="decimal"/>
+      <w:lvlText w:val="%1."/>
+      <w:lvlJc w:val="left"/>
+      <w:pPr>
+        <w:ind w:left="360" w:hanging="360"/>
+      </w:pPr>
+    </w:lvl>
+    <w:lvl w:ilvl="1">
+      <w:start w:val="1"/>
+      <w:numFmt w:val="decimal"/>
+      <w:lvlText w:val="%1.%2."/>
+      <w:lvlJc w:val="left"/>
+      <w:pPr>
+        <w:ind w:left="792" w:hanging="432"/>
+      </w:pPr>
+    </w:lvl>
+    <w:lvl w:ilvl="2">
+      <w:start w:val="1"/>
+      <w:numFmt w:val="decimal"/>
+      <w:lvlText w:val="%1.%2.%3."/>
+      <w:lvlJc w:val="left"/>
+      <w:pPr>
+        <w:ind w:left="1224" w:hanging="504"/>
+      </w:pPr>
+    </w:lvl>
+    <w:lvl w:ilvl="3">
+      <w:start w:val="1"/>
+      <w:numFmt w:val="decimal"/>
+      <w:lvlText w:val="%1.%2.%3.%4."/>
+      <w:lvlJc w:val="left"/>
+      <w:pPr>
+        <w:ind w:left="1728" w:hanging="648"/>
+      </w:pPr>
+    </w:lvl>
+    <w:lvl w:ilvl="4">
+      <w:start w:val="1"/>
+      <w:numFmt w:val="decimal"/>
+      <w:lvlText w:val="%1.%2.%3.%4.%5."/>
+      <w:lvlJc w:val="left"/>
+      <w:pPr>
+        <w:ind w:left="2232" w:hanging="792"/>
+      </w:pPr>
+    </w:lvl>
+    <w:lvl w:ilvl="5">
+      <w:start w:val="1"/>
+      <w:numFmt w:val="decimal"/>
+      <w:lvlText w:val="%1.%2.%3.%4.%5.%6."/>
+      <w:lvlJc w:val="left"/>
+      <w:pPr>
+        <w:ind w:left="2736" w:hanging="936"/>
+      </w:pPr>
+    </w:lvl>
+    <w:lvl w:ilvl="6">
+      <w:start w:val="1"/>
+      <w:numFmt w:val="decimal"/>
+      <w:lvlText w:val="%1.%2.%3.%4.%5.%6.%7."/>
+      <w:lvlJc w:val="left"/>
+      <w:pPr>
+        <w:ind w:left="3240" w:hanging="1080"/>
+      </w:pPr>
+    </w:lvl>
+    <w:lvl w:ilvl="7">
+      <w:start w:val="1"/>
+      <w:numFmt w:val="decimal"/>
+      <w:lvlText w:val="%1.%2.%3.%4.%5.%6.%7.%8."/>
+      <w:lvlJc w:val="left"/>
+      <w:pPr>
+        <w:ind w:left="3744" w:hanging="1224"/>
+      </w:pPr>
+    </w:lvl>
+    <w:lvl w:ilvl="8">
+      <w:start w:val="1"/>
+      <w:numFmt w:val="decimal"/>
+      <w:lvlText w:val="%1.%2.%3.%4.%5.%6.%7.%8.%9."/>
+      <w:lvlJc w:val="left"/>
+      <w:pPr>
+        <w:ind w:left="4320" w:hanging="1440"/>
       </w:pPr>
     </w:lvl>
   </w:abstractNum>
@@ -1331,6 +3418,27 @@
   </w:num>
   <w:num w:numId="2">
     <w:abstractNumId w:val="0"/>
+  </w:num>
+  <w:num w:numId="3">
+    <w:abstractNumId w:val="2"/>
+  </w:num>
+  <w:num w:numId="4">
+    <w:abstractNumId w:val="3"/>
+  </w:num>
+  <w:num w:numId="5">
+    <w:abstractNumId w:val="8"/>
+  </w:num>
+  <w:num w:numId="6">
+    <w:abstractNumId w:val="5"/>
+  </w:num>
+  <w:num w:numId="7">
+    <w:abstractNumId w:val="6"/>
+  </w:num>
+  <w:num w:numId="8">
+    <w:abstractNumId w:val="4"/>
+  </w:num>
+  <w:num w:numId="9">
+    <w:abstractNumId w:val="7"/>
   </w:num>
 </w:numbering>
 </file>
@@ -1815,6 +3923,16 @@
       <w:contextualSpacing/>
     </w:pPr>
   </w:style>
+  <w:style w:type="character" w:customStyle="1" w:styleId="immessagedate">
+    <w:name w:val="im_message_date"/>
+    <w:basedOn w:val="Fontepargpadro"/>
+    <w:rsid w:val="003D702B"/>
+  </w:style>
+  <w:style w:type="character" w:customStyle="1" w:styleId="immessageedited">
+    <w:name w:val="im_message_edited"/>
+    <w:basedOn w:val="Fontepargpadro"/>
+    <w:rsid w:val="003D702B"/>
+  </w:style>
 </w:styles>
 </file>
 

</xml_diff>